<commit_message>
updated docs and gfx
</commit_message>
<xml_diff>
--- a/docs/WIP/CP1/CP01_v0.6.docx
+++ b/docs/WIP/CP1/CP01_v0.6.docx
@@ -28,7 +28,6 @@
           <w:b w:val="0"/>
         </w:rPr>
       </w:pPr>
-      <w:proofErr w:type="gramStart"/>
       <w:r>
         <w:rPr>
           <w:b w:val="0"/>
@@ -36,7 +35,6 @@
         </w:rPr>
         <w:t>for</w:t>
       </w:r>
-      <w:proofErr w:type="gramEnd"/>
       <w:r>
         <w:rPr>
           <w:b w:val="0"/>
@@ -48,61 +46,37 @@
         <w:rPr>
           <w:b w:val="0"/>
         </w:rPr>
-        <w:t xml:space="preserve">Project </w:t>
-      </w:r>
-      <w:proofErr w:type="spellStart"/>
+        <w:t>Project Staffr</w:t>
+      </w:r>
       <w:r>
         <w:rPr>
           <w:b w:val="0"/>
         </w:rPr>
-        <w:t>Staffr</w:t>
-      </w:r>
-      <w:proofErr w:type="spellEnd"/>
-      <w:r>
+        <w:br/>
+      </w:r>
+    </w:p>
+    <w:p>
+      <w:pPr>
+        <w:pStyle w:val="ByLine"/>
         <w:rPr>
           <w:b w:val="0"/>
         </w:rPr>
+      </w:pPr>
+      <w:r>
         <w:br/>
       </w:r>
-    </w:p>
-    <w:p>
-      <w:pPr>
-        <w:pStyle w:val="ByLine"/>
+      <w:r>
+        <w:t xml:space="preserve">Prepared by </w:t>
+      </w:r>
+      <w:r>
+        <w:br/>
+      </w:r>
+      <w:r>
         <w:rPr>
           <w:b w:val="0"/>
         </w:rPr>
-      </w:pPr>
-      <w:r>
-        <w:br/>
-      </w:r>
-      <w:r>
-        <w:t xml:space="preserve">Prepared by </w:t>
-      </w:r>
-      <w:r>
-        <w:br/>
-      </w:r>
-      <w:proofErr w:type="spellStart"/>
-      <w:r>
-        <w:rPr>
-          <w:b w:val="0"/>
-        </w:rPr>
-        <w:t>Kryštof</w:t>
-      </w:r>
-      <w:proofErr w:type="spellEnd"/>
-      <w:r>
-        <w:rPr>
-          <w:b w:val="0"/>
-        </w:rPr>
-        <w:t xml:space="preserve"> </w:t>
-      </w:r>
-      <w:proofErr w:type="spellStart"/>
-      <w:r>
-        <w:rPr>
-          <w:b w:val="0"/>
-        </w:rPr>
-        <w:t>Sýkora</w:t>
-      </w:r>
-      <w:proofErr w:type="spellEnd"/>
+        <w:t>Kryštof Sýkora</w:t>
+      </w:r>
       <w:r>
         <w:rPr>
           <w:b w:val="0"/>
@@ -462,7 +436,7 @@
         <w:fldChar w:fldCharType="separate"/>
       </w:r>
       <w:r>
-        <w:t>1</w:t>
+        <w:t>2</w:t>
       </w:r>
       <w:r>
         <w:fldChar w:fldCharType="end"/>
@@ -535,7 +509,7 @@
         <w:rPr>
           <w:noProof/>
         </w:rPr>
-        <w:t>1</w:t>
+        <w:t>2</w:t>
       </w:r>
       <w:r>
         <w:rPr>
@@ -611,7 +585,7 @@
         <w:rPr>
           <w:noProof/>
         </w:rPr>
-        <w:t>1</w:t>
+        <w:t>2</w:t>
       </w:r>
       <w:r>
         <w:rPr>
@@ -763,7 +737,7 @@
         <w:rPr>
           <w:noProof/>
         </w:rPr>
-        <w:t>2</w:t>
+        <w:t>3</w:t>
       </w:r>
       <w:r>
         <w:rPr>
@@ -839,7 +813,7 @@
         <w:rPr>
           <w:noProof/>
         </w:rPr>
-        <w:t>2</w:t>
+        <w:t>3</w:t>
       </w:r>
       <w:r>
         <w:rPr>
@@ -915,7 +889,7 @@
         <w:rPr>
           <w:noProof/>
         </w:rPr>
-        <w:t>2</w:t>
+        <w:t>3</w:t>
       </w:r>
       <w:r>
         <w:rPr>
@@ -1113,7 +1087,7 @@
         <w:rPr>
           <w:noProof/>
         </w:rPr>
-        <w:t>4</w:t>
+        <w:t>5</w:t>
       </w:r>
       <w:r>
         <w:rPr>
@@ -1189,7 +1163,7 @@
         <w:rPr>
           <w:noProof/>
         </w:rPr>
-        <w:t>4</w:t>
+        <w:t>5</w:t>
       </w:r>
       <w:r>
         <w:rPr>
@@ -1238,7 +1212,7 @@
         <w:fldChar w:fldCharType="separate"/>
       </w:r>
       <w:r>
-        <w:t>5</w:t>
+        <w:t>6</w:t>
       </w:r>
       <w:r>
         <w:fldChar w:fldCharType="end"/>
@@ -1311,7 +1285,7 @@
         <w:rPr>
           <w:noProof/>
         </w:rPr>
-        <w:t>5</w:t>
+        <w:t>6</w:t>
       </w:r>
       <w:r>
         <w:rPr>
@@ -2139,25 +2113,18 @@
               <w:spacing w:before="40" w:after="40"/>
               <w:jc w:val="center"/>
             </w:pPr>
-            <w:proofErr w:type="spellStart"/>
             <w:r>
               <w:t>K</w:t>
             </w:r>
             <w:r>
-              <w:t>ryštof</w:t>
+              <w:t xml:space="preserve">ryštof </w:t>
             </w:r>
-            <w:proofErr w:type="spellEnd"/>
-            <w:r>
-              <w:t xml:space="preserve"> </w:t>
-            </w:r>
-            <w:proofErr w:type="spellStart"/>
             <w:r>
               <w:t>S</w:t>
             </w:r>
             <w:r>
               <w:t>ýkora</w:t>
             </w:r>
-            <w:proofErr w:type="spellEnd"/>
           </w:p>
         </w:tc>
         <w:tc>
@@ -2440,6 +2407,9 @@
             <w:pPr>
               <w:spacing w:before="40" w:after="40"/>
             </w:pPr>
+            <w:r>
+              <w:t>Graphics update</w:t>
+            </w:r>
           </w:p>
         </w:tc>
         <w:tc>
@@ -2568,41 +2538,19 @@
         <w:rPr>
           <w:i w:val="0"/>
         </w:rPr>
-        <w:t xml:space="preserve"> and </w:t>
-      </w:r>
-      <w:proofErr w:type="spellStart"/>
-      <w:r>
-        <w:rPr>
-          <w:i w:val="0"/>
-        </w:rPr>
-        <w:t>ReactJS</w:t>
-      </w:r>
-      <w:proofErr w:type="spellEnd"/>
-      <w:r>
-        <w:rPr>
-          <w:i w:val="0"/>
-        </w:rPr>
-        <w:t xml:space="preserve"> based Maven </w:t>
-      </w:r>
-      <w:proofErr w:type="spellStart"/>
-      <w:r>
-        <w:rPr>
-          <w:i w:val="0"/>
-        </w:rPr>
-        <w:t>co</w:t>
-      </w:r>
-      <w:r>
-        <w:rPr>
-          <w:i w:val="0"/>
-        </w:rPr>
-        <w:t>mpilable</w:t>
-      </w:r>
-      <w:proofErr w:type="spellEnd"/>
-      <w:r>
-        <w:rPr>
-          <w:i w:val="0"/>
-        </w:rPr>
-        <w:t xml:space="preserve"> program that allows for staff administration to a company representative with appropriate rights</w:t>
+        <w:t xml:space="preserve"> and ReactJS</w:t>
+      </w:r>
+      <w:r>
+        <w:rPr>
+          <w:i w:val="0"/>
+        </w:rPr>
+        <w:t xml:space="preserve"> based Maven co</w:t>
+      </w:r>
+      <w:r>
+        <w:rPr>
+          <w:i w:val="0"/>
+        </w:rPr>
+        <w:t>mpilable program that allows for staff administration to a company representative with appropriate rights</w:t>
       </w:r>
       <w:r>
         <w:rPr>
@@ -2680,14 +2628,12 @@
         </w:rPr>
         <w:t xml:space="preserve">This document is intended for anyone interested to learn about the concepts and architecture used in the </w:t>
       </w:r>
-      <w:proofErr w:type="spellStart"/>
       <w:r>
         <w:rPr>
           <w:i w:val="0"/>
         </w:rPr>
         <w:t>Staffr</w:t>
       </w:r>
-      <w:proofErr w:type="spellEnd"/>
       <w:r>
         <w:rPr>
           <w:i w:val="0"/>
@@ -2792,18 +2738,8 @@
           <w:sz w:val="22"/>
           <w:lang w:val="cs-CZ"/>
         </w:rPr>
-        <w:t xml:space="preserve">User </w:t>
-      </w:r>
-      <w:proofErr w:type="spellStart"/>
-      <w:r>
-        <w:rPr>
-          <w:rFonts w:ascii="Arial" w:hAnsi="Arial" w:cs="Arial"/>
-          <w:sz w:val="22"/>
-          <w:lang w:val="cs-CZ"/>
-        </w:rPr>
-        <w:t>roles</w:t>
-      </w:r>
-      <w:proofErr w:type="spellEnd"/>
+        <w:t>User roles</w:t>
+      </w:r>
     </w:p>
     <w:p>
       <w:pPr>
@@ -2818,167 +2754,13 @@
           <w:lang w:val="cs-CZ"/>
         </w:rPr>
       </w:pPr>
-      <w:proofErr w:type="spellStart"/>
       <w:r>
         <w:rPr>
           <w:rFonts w:ascii="Arial" w:hAnsi="Arial" w:cs="Arial"/>
           <w:sz w:val="22"/>
           <w:lang w:val="cs-CZ"/>
         </w:rPr>
-        <w:t>There</w:t>
-      </w:r>
-      <w:proofErr w:type="spellEnd"/>
-      <w:r>
-        <w:rPr>
-          <w:rFonts w:ascii="Arial" w:hAnsi="Arial" w:cs="Arial"/>
-          <w:sz w:val="22"/>
-          <w:lang w:val="cs-CZ"/>
-        </w:rPr>
-        <w:t xml:space="preserve"> are to </w:t>
-      </w:r>
-      <w:proofErr w:type="spellStart"/>
-      <w:r>
-        <w:rPr>
-          <w:rFonts w:ascii="Arial" w:hAnsi="Arial" w:cs="Arial"/>
-          <w:sz w:val="22"/>
-          <w:lang w:val="cs-CZ"/>
-        </w:rPr>
-        <w:t>be</w:t>
-      </w:r>
-      <w:proofErr w:type="spellEnd"/>
-      <w:r>
-        <w:rPr>
-          <w:rFonts w:ascii="Arial" w:hAnsi="Arial" w:cs="Arial"/>
-          <w:sz w:val="22"/>
-          <w:lang w:val="cs-CZ"/>
-        </w:rPr>
-        <w:t xml:space="preserve"> </w:t>
-      </w:r>
-      <w:proofErr w:type="spellStart"/>
-      <w:r>
-        <w:rPr>
-          <w:rFonts w:ascii="Arial" w:hAnsi="Arial" w:cs="Arial"/>
-          <w:sz w:val="22"/>
-          <w:lang w:val="cs-CZ"/>
-        </w:rPr>
-        <w:t>three</w:t>
-      </w:r>
-      <w:proofErr w:type="spellEnd"/>
-      <w:r>
-        <w:rPr>
-          <w:rFonts w:ascii="Arial" w:hAnsi="Arial" w:cs="Arial"/>
-          <w:sz w:val="22"/>
-          <w:lang w:val="cs-CZ"/>
-        </w:rPr>
-        <w:t xml:space="preserve"> </w:t>
-      </w:r>
-      <w:proofErr w:type="spellStart"/>
-      <w:r>
-        <w:rPr>
-          <w:rFonts w:ascii="Arial" w:hAnsi="Arial" w:cs="Arial"/>
-          <w:sz w:val="22"/>
-          <w:lang w:val="cs-CZ"/>
-        </w:rPr>
-        <w:t>levels</w:t>
-      </w:r>
-      <w:proofErr w:type="spellEnd"/>
-      <w:r>
-        <w:rPr>
-          <w:rFonts w:ascii="Arial" w:hAnsi="Arial" w:cs="Arial"/>
-          <w:sz w:val="22"/>
-          <w:lang w:val="cs-CZ"/>
-        </w:rPr>
-        <w:t xml:space="preserve"> </w:t>
-      </w:r>
-      <w:proofErr w:type="spellStart"/>
-      <w:r>
-        <w:rPr>
-          <w:rFonts w:ascii="Arial" w:hAnsi="Arial" w:cs="Arial"/>
-          <w:sz w:val="22"/>
-          <w:lang w:val="cs-CZ"/>
-        </w:rPr>
-        <w:t>of</w:t>
-      </w:r>
-      <w:proofErr w:type="spellEnd"/>
-      <w:r>
-        <w:rPr>
-          <w:rFonts w:ascii="Arial" w:hAnsi="Arial" w:cs="Arial"/>
-          <w:sz w:val="22"/>
-          <w:lang w:val="cs-CZ"/>
-        </w:rPr>
-        <w:t xml:space="preserve"> user </w:t>
-      </w:r>
-      <w:proofErr w:type="spellStart"/>
-      <w:r>
-        <w:rPr>
-          <w:rFonts w:ascii="Arial" w:hAnsi="Arial" w:cs="Arial"/>
-          <w:sz w:val="22"/>
-          <w:lang w:val="cs-CZ"/>
-        </w:rPr>
-        <w:t>power</w:t>
-      </w:r>
-      <w:proofErr w:type="spellEnd"/>
-      <w:r>
-        <w:rPr>
-          <w:rFonts w:ascii="Arial" w:hAnsi="Arial" w:cs="Arial"/>
-          <w:sz w:val="22"/>
-          <w:lang w:val="cs-CZ"/>
-        </w:rPr>
-        <w:t xml:space="preserve"> </w:t>
-      </w:r>
-      <w:proofErr w:type="spellStart"/>
-      <w:r>
-        <w:rPr>
-          <w:rFonts w:ascii="Arial" w:hAnsi="Arial" w:cs="Arial"/>
-          <w:sz w:val="22"/>
-          <w:lang w:val="cs-CZ"/>
-        </w:rPr>
-        <w:t>within</w:t>
-      </w:r>
-      <w:proofErr w:type="spellEnd"/>
-      <w:r>
-        <w:rPr>
-          <w:rFonts w:ascii="Arial" w:hAnsi="Arial" w:cs="Arial"/>
-          <w:sz w:val="22"/>
-          <w:lang w:val="cs-CZ"/>
-        </w:rPr>
-        <w:t xml:space="preserve"> </w:t>
-      </w:r>
-      <w:proofErr w:type="spellStart"/>
-      <w:r>
-        <w:rPr>
-          <w:rFonts w:ascii="Arial" w:hAnsi="Arial" w:cs="Arial"/>
-          <w:sz w:val="22"/>
-          <w:lang w:val="cs-CZ"/>
-        </w:rPr>
-        <w:t>the</w:t>
-      </w:r>
-      <w:proofErr w:type="spellEnd"/>
-      <w:r>
-        <w:rPr>
-          <w:rFonts w:ascii="Arial" w:hAnsi="Arial" w:cs="Arial"/>
-          <w:sz w:val="22"/>
-          <w:lang w:val="cs-CZ"/>
-        </w:rPr>
-        <w:t xml:space="preserve"> </w:t>
-      </w:r>
-      <w:proofErr w:type="spellStart"/>
-      <w:r>
-        <w:rPr>
-          <w:rFonts w:ascii="Arial" w:hAnsi="Arial" w:cs="Arial"/>
-          <w:sz w:val="22"/>
-          <w:lang w:val="cs-CZ"/>
-        </w:rPr>
-        <w:t>system</w:t>
-      </w:r>
-      <w:proofErr w:type="spellEnd"/>
-      <w:r>
-        <w:rPr>
-          <w:rFonts w:ascii="Arial" w:hAnsi="Arial" w:cs="Arial"/>
-          <w:sz w:val="22"/>
-          <w:lang w:val="cs-CZ"/>
-        </w:rPr>
-        <w:t>:</w:t>
+        <w:t>There are to be three levels of user power within the system:</w:t>
       </w:r>
     </w:p>
     <w:p>
@@ -2994,386 +2776,14 @@
           <w:lang w:val="cs-CZ"/>
         </w:rPr>
       </w:pPr>
-      <w:proofErr w:type="spellStart"/>
       <w:r>
         <w:rPr>
           <w:rFonts w:ascii="Arial" w:hAnsi="Arial" w:cs="Arial"/>
           <w:sz w:val="22"/>
           <w:lang w:val="cs-CZ"/>
         </w:rPr>
-        <w:t>Admin</w:t>
-      </w:r>
-      <w:proofErr w:type="spellEnd"/>
-      <w:r>
-        <w:rPr>
-          <w:rFonts w:ascii="Arial" w:hAnsi="Arial" w:cs="Arial"/>
-          <w:sz w:val="22"/>
-          <w:lang w:val="cs-CZ"/>
-        </w:rPr>
-        <w:t xml:space="preserve"> – Has </w:t>
-      </w:r>
-      <w:proofErr w:type="spellStart"/>
-      <w:r>
-        <w:rPr>
-          <w:rFonts w:ascii="Arial" w:hAnsi="Arial" w:cs="Arial"/>
-          <w:sz w:val="22"/>
-          <w:lang w:val="cs-CZ"/>
-        </w:rPr>
-        <w:t>all</w:t>
-      </w:r>
-      <w:proofErr w:type="spellEnd"/>
-      <w:r>
-        <w:rPr>
-          <w:rFonts w:ascii="Arial" w:hAnsi="Arial" w:cs="Arial"/>
-          <w:sz w:val="22"/>
-          <w:lang w:val="cs-CZ"/>
-        </w:rPr>
-        <w:t xml:space="preserve"> </w:t>
-      </w:r>
-      <w:proofErr w:type="spellStart"/>
-      <w:r>
-        <w:rPr>
-          <w:rFonts w:ascii="Arial" w:hAnsi="Arial" w:cs="Arial"/>
-          <w:sz w:val="22"/>
-          <w:lang w:val="cs-CZ"/>
-        </w:rPr>
-        <w:t>the</w:t>
-      </w:r>
-      <w:proofErr w:type="spellEnd"/>
-      <w:r>
-        <w:rPr>
-          <w:rFonts w:ascii="Arial" w:hAnsi="Arial" w:cs="Arial"/>
-          <w:sz w:val="22"/>
-          <w:lang w:val="cs-CZ"/>
-        </w:rPr>
-        <w:t xml:space="preserve"> </w:t>
-      </w:r>
-      <w:proofErr w:type="spellStart"/>
-      <w:r>
-        <w:rPr>
-          <w:rFonts w:ascii="Arial" w:hAnsi="Arial" w:cs="Arial"/>
-          <w:sz w:val="22"/>
-          <w:lang w:val="cs-CZ"/>
-        </w:rPr>
-        <w:t>administrative</w:t>
-      </w:r>
-      <w:proofErr w:type="spellEnd"/>
-      <w:r>
-        <w:rPr>
-          <w:rFonts w:ascii="Arial" w:hAnsi="Arial" w:cs="Arial"/>
-          <w:sz w:val="22"/>
-          <w:lang w:val="cs-CZ"/>
-        </w:rPr>
-        <w:t xml:space="preserve"> </w:t>
-      </w:r>
-      <w:proofErr w:type="spellStart"/>
-      <w:r>
-        <w:rPr>
-          <w:rFonts w:ascii="Arial" w:hAnsi="Arial" w:cs="Arial"/>
-          <w:sz w:val="22"/>
-          <w:lang w:val="cs-CZ"/>
-        </w:rPr>
-        <w:t>rights</w:t>
-      </w:r>
-      <w:proofErr w:type="spellEnd"/>
-      <w:r>
-        <w:rPr>
-          <w:rFonts w:ascii="Arial" w:hAnsi="Arial" w:cs="Arial"/>
-          <w:sz w:val="22"/>
-          <w:lang w:val="cs-CZ"/>
-        </w:rPr>
-        <w:t xml:space="preserve"> to </w:t>
-      </w:r>
-      <w:proofErr w:type="spellStart"/>
-      <w:r>
-        <w:rPr>
-          <w:rFonts w:ascii="Arial" w:hAnsi="Arial" w:cs="Arial"/>
-          <w:sz w:val="22"/>
-          <w:lang w:val="cs-CZ"/>
-        </w:rPr>
-        <w:t>the</w:t>
-      </w:r>
-      <w:proofErr w:type="spellEnd"/>
-      <w:r>
-        <w:rPr>
-          <w:rFonts w:ascii="Arial" w:hAnsi="Arial" w:cs="Arial"/>
-          <w:sz w:val="22"/>
-          <w:lang w:val="cs-CZ"/>
-        </w:rPr>
-        <w:t xml:space="preserve"> </w:t>
-      </w:r>
-      <w:proofErr w:type="spellStart"/>
-      <w:r>
-        <w:rPr>
-          <w:rFonts w:ascii="Arial" w:hAnsi="Arial" w:cs="Arial"/>
-          <w:sz w:val="22"/>
-          <w:lang w:val="cs-CZ"/>
-        </w:rPr>
-        <w:t>system</w:t>
-      </w:r>
-      <w:proofErr w:type="spellEnd"/>
-      <w:r>
-        <w:rPr>
-          <w:rFonts w:ascii="Arial" w:hAnsi="Arial" w:cs="Arial"/>
-          <w:sz w:val="22"/>
-          <w:lang w:val="cs-CZ"/>
-        </w:rPr>
-        <w:t xml:space="preserve"> – </w:t>
-      </w:r>
-      <w:proofErr w:type="spellStart"/>
-      <w:proofErr w:type="gramStart"/>
-      <w:r>
-        <w:rPr>
-          <w:rFonts w:ascii="Arial" w:hAnsi="Arial" w:cs="Arial"/>
-          <w:sz w:val="22"/>
-          <w:lang w:val="cs-CZ"/>
-        </w:rPr>
-        <w:t>i.e</w:t>
-      </w:r>
-      <w:proofErr w:type="spellEnd"/>
-      <w:r>
-        <w:rPr>
-          <w:rFonts w:ascii="Arial" w:hAnsi="Arial" w:cs="Arial"/>
-          <w:sz w:val="22"/>
-          <w:lang w:val="cs-CZ"/>
-        </w:rPr>
-        <w:t>. to</w:t>
-      </w:r>
-      <w:proofErr w:type="gramEnd"/>
-      <w:r>
-        <w:rPr>
-          <w:rFonts w:ascii="Arial" w:hAnsi="Arial" w:cs="Arial"/>
-          <w:sz w:val="22"/>
-          <w:lang w:val="cs-CZ"/>
-        </w:rPr>
-        <w:t xml:space="preserve"> </w:t>
-      </w:r>
-      <w:proofErr w:type="spellStart"/>
-      <w:r>
-        <w:rPr>
-          <w:rFonts w:ascii="Arial" w:hAnsi="Arial" w:cs="Arial"/>
-          <w:sz w:val="22"/>
-          <w:lang w:val="cs-CZ"/>
-        </w:rPr>
-        <w:t>create</w:t>
-      </w:r>
-      <w:proofErr w:type="spellEnd"/>
-      <w:r>
-        <w:rPr>
-          <w:rFonts w:ascii="Arial" w:hAnsi="Arial" w:cs="Arial"/>
-          <w:sz w:val="22"/>
-          <w:lang w:val="cs-CZ"/>
-        </w:rPr>
-        <w:t xml:space="preserve"> and </w:t>
-      </w:r>
-      <w:proofErr w:type="spellStart"/>
-      <w:r>
-        <w:rPr>
-          <w:rFonts w:ascii="Arial" w:hAnsi="Arial" w:cs="Arial"/>
-          <w:sz w:val="22"/>
-          <w:lang w:val="cs-CZ"/>
-        </w:rPr>
-        <w:t>edit</w:t>
-      </w:r>
-      <w:proofErr w:type="spellEnd"/>
-      <w:r>
-        <w:rPr>
-          <w:rFonts w:ascii="Arial" w:hAnsi="Arial" w:cs="Arial"/>
-          <w:sz w:val="22"/>
-          <w:lang w:val="cs-CZ"/>
-        </w:rPr>
-        <w:t xml:space="preserve"> </w:t>
-      </w:r>
-      <w:proofErr w:type="spellStart"/>
-      <w:r>
-        <w:rPr>
-          <w:rFonts w:ascii="Arial" w:hAnsi="Arial" w:cs="Arial"/>
-          <w:sz w:val="22"/>
-          <w:lang w:val="cs-CZ"/>
-        </w:rPr>
-        <w:t>users</w:t>
-      </w:r>
-      <w:proofErr w:type="spellEnd"/>
-      <w:r>
-        <w:rPr>
-          <w:rFonts w:ascii="Arial" w:hAnsi="Arial" w:cs="Arial"/>
-          <w:sz w:val="22"/>
-          <w:lang w:val="cs-CZ"/>
-        </w:rPr>
-        <w:t xml:space="preserve">, </w:t>
-      </w:r>
-      <w:proofErr w:type="spellStart"/>
-      <w:r>
-        <w:rPr>
-          <w:rFonts w:ascii="Arial" w:hAnsi="Arial" w:cs="Arial"/>
-          <w:sz w:val="22"/>
-          <w:lang w:val="cs-CZ"/>
-        </w:rPr>
-        <w:t>administer</w:t>
-      </w:r>
-      <w:proofErr w:type="spellEnd"/>
-      <w:r>
-        <w:rPr>
-          <w:rFonts w:ascii="Arial" w:hAnsi="Arial" w:cs="Arial"/>
-          <w:sz w:val="22"/>
-          <w:lang w:val="cs-CZ"/>
-        </w:rPr>
-        <w:t xml:space="preserve"> </w:t>
-      </w:r>
-      <w:proofErr w:type="spellStart"/>
-      <w:r>
-        <w:rPr>
-          <w:rFonts w:ascii="Arial" w:hAnsi="Arial" w:cs="Arial"/>
-          <w:sz w:val="22"/>
-          <w:lang w:val="cs-CZ"/>
-        </w:rPr>
-        <w:t>their</w:t>
-      </w:r>
-      <w:proofErr w:type="spellEnd"/>
-      <w:r>
-        <w:rPr>
-          <w:rFonts w:ascii="Arial" w:hAnsi="Arial" w:cs="Arial"/>
-          <w:sz w:val="22"/>
-          <w:lang w:val="cs-CZ"/>
-        </w:rPr>
-        <w:t xml:space="preserve"> </w:t>
-      </w:r>
-      <w:proofErr w:type="spellStart"/>
-      <w:r>
-        <w:rPr>
-          <w:rFonts w:ascii="Arial" w:hAnsi="Arial" w:cs="Arial"/>
-          <w:sz w:val="22"/>
-          <w:lang w:val="cs-CZ"/>
-        </w:rPr>
-        <w:t>contracts</w:t>
-      </w:r>
-      <w:proofErr w:type="spellEnd"/>
-      <w:r>
-        <w:rPr>
-          <w:rFonts w:ascii="Arial" w:hAnsi="Arial" w:cs="Arial"/>
-          <w:sz w:val="22"/>
-          <w:lang w:val="cs-CZ"/>
-        </w:rPr>
-        <w:t xml:space="preserve"> and </w:t>
-      </w:r>
-      <w:proofErr w:type="spellStart"/>
-      <w:r>
-        <w:rPr>
-          <w:rFonts w:ascii="Arial" w:hAnsi="Arial" w:cs="Arial"/>
-          <w:sz w:val="22"/>
-          <w:lang w:val="cs-CZ"/>
-        </w:rPr>
-        <w:t>administer</w:t>
-      </w:r>
-      <w:proofErr w:type="spellEnd"/>
-      <w:r>
-        <w:rPr>
-          <w:rFonts w:ascii="Arial" w:hAnsi="Arial" w:cs="Arial"/>
-          <w:sz w:val="22"/>
-          <w:lang w:val="cs-CZ"/>
-        </w:rPr>
-        <w:t xml:space="preserve"> </w:t>
-      </w:r>
-      <w:proofErr w:type="spellStart"/>
-      <w:r>
-        <w:rPr>
-          <w:rFonts w:ascii="Arial" w:hAnsi="Arial" w:cs="Arial"/>
-          <w:sz w:val="22"/>
-          <w:lang w:val="cs-CZ"/>
-        </w:rPr>
-        <w:t>the</w:t>
-      </w:r>
-      <w:proofErr w:type="spellEnd"/>
-      <w:r>
-        <w:rPr>
-          <w:rFonts w:ascii="Arial" w:hAnsi="Arial" w:cs="Arial"/>
-          <w:sz w:val="22"/>
-          <w:lang w:val="cs-CZ"/>
-        </w:rPr>
-        <w:t xml:space="preserve"> </w:t>
-      </w:r>
-      <w:proofErr w:type="spellStart"/>
-      <w:r>
-        <w:rPr>
-          <w:rFonts w:ascii="Arial" w:hAnsi="Arial" w:cs="Arial"/>
-          <w:sz w:val="22"/>
-          <w:lang w:val="cs-CZ"/>
-        </w:rPr>
-        <w:t>login</w:t>
-      </w:r>
-      <w:proofErr w:type="spellEnd"/>
-      <w:r>
-        <w:rPr>
-          <w:rFonts w:ascii="Arial" w:hAnsi="Arial" w:cs="Arial"/>
-          <w:sz w:val="22"/>
-          <w:lang w:val="cs-CZ"/>
-        </w:rPr>
-        <w:t xml:space="preserve"> </w:t>
-      </w:r>
-      <w:proofErr w:type="spellStart"/>
-      <w:r>
-        <w:rPr>
-          <w:rFonts w:ascii="Arial" w:hAnsi="Arial" w:cs="Arial"/>
-          <w:sz w:val="22"/>
-          <w:lang w:val="cs-CZ"/>
-        </w:rPr>
-        <w:t>credentials</w:t>
-      </w:r>
-      <w:proofErr w:type="spellEnd"/>
-      <w:r>
-        <w:rPr>
-          <w:rFonts w:ascii="Arial" w:hAnsi="Arial" w:cs="Arial"/>
-          <w:sz w:val="22"/>
-          <w:lang w:val="cs-CZ"/>
-        </w:rPr>
-        <w:t xml:space="preserve"> </w:t>
-      </w:r>
-      <w:proofErr w:type="spellStart"/>
-      <w:r>
-        <w:rPr>
-          <w:rFonts w:ascii="Arial" w:hAnsi="Arial" w:cs="Arial"/>
-          <w:sz w:val="22"/>
-          <w:lang w:val="cs-CZ"/>
-        </w:rPr>
-        <w:t>of</w:t>
-      </w:r>
-      <w:proofErr w:type="spellEnd"/>
-      <w:r>
-        <w:rPr>
-          <w:rFonts w:ascii="Arial" w:hAnsi="Arial" w:cs="Arial"/>
-          <w:sz w:val="22"/>
-          <w:lang w:val="cs-CZ"/>
-        </w:rPr>
-        <w:t xml:space="preserve"> </w:t>
-      </w:r>
-      <w:proofErr w:type="spellStart"/>
-      <w:r>
-        <w:rPr>
-          <w:rFonts w:ascii="Arial" w:hAnsi="Arial" w:cs="Arial"/>
-          <w:sz w:val="22"/>
-          <w:lang w:val="cs-CZ"/>
-        </w:rPr>
-        <w:t>other</w:t>
-      </w:r>
-      <w:proofErr w:type="spellEnd"/>
-      <w:r>
-        <w:rPr>
-          <w:rFonts w:ascii="Arial" w:hAnsi="Arial" w:cs="Arial"/>
-          <w:sz w:val="22"/>
-          <w:lang w:val="cs-CZ"/>
-        </w:rPr>
-        <w:t xml:space="preserve"> </w:t>
-      </w:r>
-      <w:proofErr w:type="spellStart"/>
-      <w:r>
-        <w:rPr>
-          <w:rFonts w:ascii="Arial" w:hAnsi="Arial" w:cs="Arial"/>
-          <w:sz w:val="22"/>
-          <w:lang w:val="cs-CZ"/>
-        </w:rPr>
-        <w:t>users</w:t>
-      </w:r>
-      <w:proofErr w:type="spellEnd"/>
+        <w:t>Admin – Has all the administrative rights to the system – i.e. to create and edit users, administer their contracts and administer the login credentials of other users</w:t>
+      </w:r>
     </w:p>
     <w:p>
       <w:pPr>
@@ -3402,144 +2812,8 @@
           <w:sz w:val="22"/>
           <w:lang w:val="cs-CZ"/>
         </w:rPr>
-        <w:t xml:space="preserve"> – Has </w:t>
-      </w:r>
-      <w:proofErr w:type="spellStart"/>
-      <w:r>
-        <w:rPr>
-          <w:rFonts w:ascii="Arial" w:hAnsi="Arial" w:cs="Arial"/>
-          <w:sz w:val="22"/>
-          <w:lang w:val="cs-CZ"/>
-        </w:rPr>
-        <w:t>the</w:t>
-      </w:r>
-      <w:proofErr w:type="spellEnd"/>
-      <w:r>
-        <w:rPr>
-          <w:rFonts w:ascii="Arial" w:hAnsi="Arial" w:cs="Arial"/>
-          <w:sz w:val="22"/>
-          <w:lang w:val="cs-CZ"/>
-        </w:rPr>
-        <w:t xml:space="preserve"> </w:t>
-      </w:r>
-      <w:proofErr w:type="spellStart"/>
-      <w:r>
-        <w:rPr>
-          <w:rFonts w:ascii="Arial" w:hAnsi="Arial" w:cs="Arial"/>
-          <w:sz w:val="22"/>
-          <w:lang w:val="cs-CZ"/>
-        </w:rPr>
-        <w:t>rights</w:t>
-      </w:r>
-      <w:proofErr w:type="spellEnd"/>
-      <w:r>
-        <w:rPr>
-          <w:rFonts w:ascii="Arial" w:hAnsi="Arial" w:cs="Arial"/>
-          <w:sz w:val="22"/>
-          <w:lang w:val="cs-CZ"/>
-        </w:rPr>
-        <w:t xml:space="preserve"> </w:t>
-      </w:r>
-      <w:proofErr w:type="spellStart"/>
-      <w:r>
-        <w:rPr>
-          <w:rFonts w:ascii="Arial" w:hAnsi="Arial" w:cs="Arial"/>
-          <w:sz w:val="22"/>
-          <w:lang w:val="cs-CZ"/>
-        </w:rPr>
-        <w:t>only</w:t>
-      </w:r>
-      <w:proofErr w:type="spellEnd"/>
-      <w:r>
-        <w:rPr>
-          <w:rFonts w:ascii="Arial" w:hAnsi="Arial" w:cs="Arial"/>
-          <w:sz w:val="22"/>
-          <w:lang w:val="cs-CZ"/>
-        </w:rPr>
-        <w:t xml:space="preserve"> to </w:t>
-      </w:r>
-      <w:proofErr w:type="spellStart"/>
-      <w:r>
-        <w:rPr>
-          <w:rFonts w:ascii="Arial" w:hAnsi="Arial" w:cs="Arial"/>
-          <w:sz w:val="22"/>
-          <w:lang w:val="cs-CZ"/>
-        </w:rPr>
-        <w:t>search</w:t>
-      </w:r>
-      <w:proofErr w:type="spellEnd"/>
-      <w:r>
-        <w:rPr>
-          <w:rFonts w:ascii="Arial" w:hAnsi="Arial" w:cs="Arial"/>
-          <w:sz w:val="22"/>
-          <w:lang w:val="cs-CZ"/>
-        </w:rPr>
-        <w:t xml:space="preserve"> </w:t>
-      </w:r>
-      <w:proofErr w:type="spellStart"/>
-      <w:r>
-        <w:rPr>
-          <w:rFonts w:ascii="Arial" w:hAnsi="Arial" w:cs="Arial"/>
-          <w:sz w:val="22"/>
-          <w:lang w:val="cs-CZ"/>
-        </w:rPr>
-        <w:t>for</w:t>
-      </w:r>
-      <w:proofErr w:type="spellEnd"/>
-      <w:r>
-        <w:rPr>
-          <w:rFonts w:ascii="Arial" w:hAnsi="Arial" w:cs="Arial"/>
-          <w:sz w:val="22"/>
-          <w:lang w:val="cs-CZ"/>
-        </w:rPr>
-        <w:t xml:space="preserve"> </w:t>
-      </w:r>
-      <w:proofErr w:type="spellStart"/>
-      <w:r>
-        <w:rPr>
-          <w:rFonts w:ascii="Arial" w:hAnsi="Arial" w:cs="Arial"/>
-          <w:sz w:val="22"/>
-          <w:lang w:val="cs-CZ"/>
-        </w:rPr>
-        <w:t>staff</w:t>
-      </w:r>
-      <w:proofErr w:type="spellEnd"/>
-      <w:r>
-        <w:rPr>
-          <w:rFonts w:ascii="Arial" w:hAnsi="Arial" w:cs="Arial"/>
-          <w:sz w:val="22"/>
-          <w:lang w:val="cs-CZ"/>
-        </w:rPr>
-        <w:t xml:space="preserve"> to </w:t>
-      </w:r>
-      <w:proofErr w:type="spellStart"/>
-      <w:r>
-        <w:rPr>
-          <w:rFonts w:ascii="Arial" w:hAnsi="Arial" w:cs="Arial"/>
-          <w:sz w:val="22"/>
-          <w:lang w:val="cs-CZ"/>
-        </w:rPr>
-        <w:t>assign</w:t>
-      </w:r>
-      <w:proofErr w:type="spellEnd"/>
-      <w:r>
-        <w:rPr>
-          <w:rFonts w:ascii="Arial" w:hAnsi="Arial" w:cs="Arial"/>
-          <w:sz w:val="22"/>
-          <w:lang w:val="cs-CZ"/>
-        </w:rPr>
-        <w:t xml:space="preserve"> to a </w:t>
-      </w:r>
-      <w:proofErr w:type="spellStart"/>
-      <w:r>
-        <w:rPr>
-          <w:rFonts w:ascii="Arial" w:hAnsi="Arial" w:cs="Arial"/>
-          <w:sz w:val="22"/>
-          <w:lang w:val="cs-CZ"/>
-        </w:rPr>
-        <w:t>project</w:t>
-      </w:r>
-      <w:proofErr w:type="spellEnd"/>
+        <w:t xml:space="preserve"> – Has the rights only to search for staff to assign to a project</w:t>
+      </w:r>
     </w:p>
     <w:p>
       <w:pPr>
@@ -3562,103 +2836,21 @@
         </w:rPr>
         <w:t xml:space="preserve">Standard User – Same as </w:t>
       </w:r>
-      <w:proofErr w:type="spellStart"/>
       <w:r>
         <w:rPr>
           <w:rFonts w:ascii="Arial" w:hAnsi="Arial" w:cs="Arial"/>
           <w:sz w:val="22"/>
           <w:lang w:val="cs-CZ"/>
         </w:rPr>
-        <w:t>project</w:t>
-      </w:r>
-      <w:proofErr w:type="spellEnd"/>
+        <w:t>project leader</w:t>
+      </w:r>
       <w:r>
         <w:rPr>
           <w:rFonts w:ascii="Arial" w:hAnsi="Arial" w:cs="Arial"/>
           <w:sz w:val="22"/>
           <w:lang w:val="cs-CZ"/>
         </w:rPr>
-        <w:t xml:space="preserve"> leader</w:t>
-      </w:r>
-      <w:r>
-        <w:rPr>
-          <w:rFonts w:ascii="Arial" w:hAnsi="Arial" w:cs="Arial"/>
-          <w:sz w:val="22"/>
-          <w:lang w:val="cs-CZ"/>
-        </w:rPr>
-        <w:t xml:space="preserve">, but </w:t>
-      </w:r>
-      <w:proofErr w:type="spellStart"/>
-      <w:r>
-        <w:rPr>
-          <w:rFonts w:ascii="Arial" w:hAnsi="Arial" w:cs="Arial"/>
-          <w:sz w:val="22"/>
-          <w:lang w:val="cs-CZ"/>
-        </w:rPr>
-        <w:t>can</w:t>
-      </w:r>
-      <w:proofErr w:type="spellEnd"/>
-      <w:r>
-        <w:rPr>
-          <w:rFonts w:ascii="Arial" w:hAnsi="Arial" w:cs="Arial"/>
-          <w:sz w:val="22"/>
-          <w:lang w:val="cs-CZ"/>
-        </w:rPr>
-        <w:t xml:space="preserve"> </w:t>
-      </w:r>
-      <w:proofErr w:type="spellStart"/>
-      <w:r>
-        <w:rPr>
-          <w:rFonts w:ascii="Arial" w:hAnsi="Arial" w:cs="Arial"/>
-          <w:sz w:val="22"/>
-          <w:lang w:val="cs-CZ"/>
-        </w:rPr>
-        <w:t>only</w:t>
-      </w:r>
-      <w:proofErr w:type="spellEnd"/>
-      <w:r>
-        <w:rPr>
-          <w:rFonts w:ascii="Arial" w:hAnsi="Arial" w:cs="Arial"/>
-          <w:sz w:val="22"/>
-          <w:lang w:val="cs-CZ"/>
-        </w:rPr>
-        <w:t xml:space="preserve"> </w:t>
-      </w:r>
-      <w:proofErr w:type="spellStart"/>
-      <w:r>
-        <w:rPr>
-          <w:rFonts w:ascii="Arial" w:hAnsi="Arial" w:cs="Arial"/>
-          <w:sz w:val="22"/>
-          <w:lang w:val="cs-CZ"/>
-        </w:rPr>
-        <w:t>view</w:t>
-      </w:r>
-      <w:proofErr w:type="spellEnd"/>
-      <w:r>
-        <w:rPr>
-          <w:rFonts w:ascii="Arial" w:hAnsi="Arial" w:cs="Arial"/>
-          <w:sz w:val="22"/>
-          <w:lang w:val="cs-CZ"/>
-        </w:rPr>
-        <w:t xml:space="preserve"> </w:t>
-      </w:r>
-      <w:proofErr w:type="spellStart"/>
-      <w:r>
-        <w:rPr>
-          <w:rFonts w:ascii="Arial" w:hAnsi="Arial" w:cs="Arial"/>
-          <w:sz w:val="22"/>
-          <w:lang w:val="cs-CZ"/>
-        </w:rPr>
-        <w:t>own</w:t>
-      </w:r>
-      <w:proofErr w:type="spellEnd"/>
-      <w:r>
-        <w:rPr>
-          <w:rFonts w:ascii="Arial" w:hAnsi="Arial" w:cs="Arial"/>
-          <w:sz w:val="22"/>
-          <w:lang w:val="cs-CZ"/>
-        </w:rPr>
-        <w:t xml:space="preserve"> profile</w:t>
+        <w:t>, but can only view own profile</w:t>
       </w:r>
     </w:p>
     <w:p>
@@ -3674,70 +2866,14 @@
           <w:lang w:val="cs-CZ"/>
         </w:rPr>
       </w:pPr>
-      <w:proofErr w:type="spellStart"/>
       <w:r>
         <w:rPr>
           <w:rFonts w:ascii="Arial" w:hAnsi="Arial" w:cs="Arial"/>
           <w:sz w:val="22"/>
           <w:lang w:val="cs-CZ"/>
         </w:rPr>
-        <w:t>Staff</w:t>
-      </w:r>
-      <w:proofErr w:type="spellEnd"/>
-      <w:r>
-        <w:rPr>
-          <w:rFonts w:ascii="Arial" w:hAnsi="Arial" w:cs="Arial"/>
-          <w:sz w:val="22"/>
-          <w:lang w:val="cs-CZ"/>
-        </w:rPr>
-        <w:t xml:space="preserve"> </w:t>
-      </w:r>
-      <w:proofErr w:type="spellStart"/>
-      <w:r>
-        <w:rPr>
-          <w:rFonts w:ascii="Arial" w:hAnsi="Arial" w:cs="Arial"/>
-          <w:sz w:val="22"/>
-          <w:lang w:val="cs-CZ"/>
-        </w:rPr>
-        <w:t>search</w:t>
-      </w:r>
-      <w:proofErr w:type="spellEnd"/>
-      <w:r>
-        <w:rPr>
-          <w:rFonts w:ascii="Arial" w:hAnsi="Arial" w:cs="Arial"/>
-          <w:sz w:val="22"/>
-          <w:lang w:val="cs-CZ"/>
-        </w:rPr>
-        <w:t xml:space="preserve"> </w:t>
-      </w:r>
-      <w:proofErr w:type="spellStart"/>
-      <w:r>
-        <w:rPr>
-          <w:rFonts w:ascii="Arial" w:hAnsi="Arial" w:cs="Arial"/>
-          <w:sz w:val="22"/>
-          <w:lang w:val="cs-CZ"/>
-        </w:rPr>
-        <w:t>through</w:t>
-      </w:r>
-      <w:proofErr w:type="spellEnd"/>
-      <w:r>
-        <w:rPr>
-          <w:rFonts w:ascii="Arial" w:hAnsi="Arial" w:cs="Arial"/>
-          <w:sz w:val="22"/>
-          <w:lang w:val="cs-CZ"/>
-        </w:rPr>
-        <w:t xml:space="preserve"> </w:t>
-      </w:r>
-      <w:proofErr w:type="spellStart"/>
-      <w:r>
-        <w:rPr>
-          <w:rFonts w:ascii="Arial" w:hAnsi="Arial" w:cs="Arial"/>
-          <w:sz w:val="22"/>
-          <w:lang w:val="cs-CZ"/>
-        </w:rPr>
-        <w:t>filtering</w:t>
-      </w:r>
-      <w:proofErr w:type="spellEnd"/>
+        <w:t>Staff search through filtering</w:t>
+      </w:r>
     </w:p>
     <w:p>
       <w:pPr>
@@ -3752,545 +2888,13 @@
           <w:lang w:val="cs-CZ"/>
         </w:rPr>
       </w:pPr>
-      <w:proofErr w:type="spellStart"/>
       <w:r>
         <w:rPr>
           <w:rFonts w:ascii="Arial" w:hAnsi="Arial" w:cs="Arial"/>
           <w:sz w:val="22"/>
           <w:lang w:val="cs-CZ"/>
         </w:rPr>
-        <w:t>The</w:t>
-      </w:r>
-      <w:proofErr w:type="spellEnd"/>
-      <w:r>
-        <w:rPr>
-          <w:rFonts w:ascii="Arial" w:hAnsi="Arial" w:cs="Arial"/>
-          <w:sz w:val="22"/>
-          <w:lang w:val="cs-CZ"/>
-        </w:rPr>
-        <w:t xml:space="preserve"> </w:t>
-      </w:r>
-      <w:proofErr w:type="spellStart"/>
-      <w:r>
-        <w:rPr>
-          <w:rFonts w:ascii="Arial" w:hAnsi="Arial" w:cs="Arial"/>
-          <w:sz w:val="22"/>
-          <w:lang w:val="cs-CZ"/>
-        </w:rPr>
-        <w:t>staff</w:t>
-      </w:r>
-      <w:proofErr w:type="spellEnd"/>
-      <w:r>
-        <w:rPr>
-          <w:rFonts w:ascii="Arial" w:hAnsi="Arial" w:cs="Arial"/>
-          <w:sz w:val="22"/>
-          <w:lang w:val="cs-CZ"/>
-        </w:rPr>
-        <w:t xml:space="preserve"> (standard </w:t>
-      </w:r>
-      <w:proofErr w:type="spellStart"/>
-      <w:r>
-        <w:rPr>
-          <w:rFonts w:ascii="Arial" w:hAnsi="Arial" w:cs="Arial"/>
-          <w:sz w:val="22"/>
-          <w:lang w:val="cs-CZ"/>
-        </w:rPr>
-        <w:t>users</w:t>
-      </w:r>
-      <w:proofErr w:type="spellEnd"/>
-      <w:r>
-        <w:rPr>
-          <w:rFonts w:ascii="Arial" w:hAnsi="Arial" w:cs="Arial"/>
-          <w:sz w:val="22"/>
-          <w:lang w:val="cs-CZ"/>
-        </w:rPr>
-        <w:t xml:space="preserve">) </w:t>
-      </w:r>
-      <w:proofErr w:type="spellStart"/>
-      <w:r>
-        <w:rPr>
-          <w:rFonts w:ascii="Arial" w:hAnsi="Arial" w:cs="Arial"/>
-          <w:sz w:val="22"/>
-          <w:lang w:val="cs-CZ"/>
-        </w:rPr>
-        <w:t>will</w:t>
-      </w:r>
-      <w:proofErr w:type="spellEnd"/>
-      <w:r>
-        <w:rPr>
-          <w:rFonts w:ascii="Arial" w:hAnsi="Arial" w:cs="Arial"/>
-          <w:sz w:val="22"/>
-          <w:lang w:val="cs-CZ"/>
-        </w:rPr>
-        <w:t xml:space="preserve"> </w:t>
-      </w:r>
-      <w:proofErr w:type="spellStart"/>
-      <w:r>
-        <w:rPr>
-          <w:rFonts w:ascii="Arial" w:hAnsi="Arial" w:cs="Arial"/>
-          <w:sz w:val="22"/>
-          <w:lang w:val="cs-CZ"/>
-        </w:rPr>
-        <w:t>have</w:t>
-      </w:r>
-      <w:proofErr w:type="spellEnd"/>
-      <w:r>
-        <w:rPr>
-          <w:rFonts w:ascii="Arial" w:hAnsi="Arial" w:cs="Arial"/>
-          <w:sz w:val="22"/>
-          <w:lang w:val="cs-CZ"/>
-        </w:rPr>
-        <w:t xml:space="preserve"> </w:t>
-      </w:r>
-      <w:proofErr w:type="spellStart"/>
-      <w:r>
-        <w:rPr>
-          <w:rFonts w:ascii="Arial" w:hAnsi="Arial" w:cs="Arial"/>
-          <w:sz w:val="22"/>
-          <w:lang w:val="cs-CZ"/>
-        </w:rPr>
-        <w:t>several</w:t>
-      </w:r>
-      <w:proofErr w:type="spellEnd"/>
-      <w:r>
-        <w:rPr>
-          <w:rFonts w:ascii="Arial" w:hAnsi="Arial" w:cs="Arial"/>
-          <w:sz w:val="22"/>
-          <w:lang w:val="cs-CZ"/>
-        </w:rPr>
-        <w:t xml:space="preserve"> </w:t>
-      </w:r>
-      <w:proofErr w:type="spellStart"/>
-      <w:r>
-        <w:rPr>
-          <w:rFonts w:ascii="Arial" w:hAnsi="Arial" w:cs="Arial"/>
-          <w:sz w:val="22"/>
-          <w:lang w:val="cs-CZ"/>
-        </w:rPr>
-        <w:t>attributes</w:t>
-      </w:r>
-      <w:proofErr w:type="spellEnd"/>
-      <w:r>
-        <w:rPr>
-          <w:rFonts w:ascii="Arial" w:hAnsi="Arial" w:cs="Arial"/>
-          <w:sz w:val="22"/>
-          <w:lang w:val="cs-CZ"/>
-        </w:rPr>
-        <w:t xml:space="preserve"> (</w:t>
-      </w:r>
-      <w:proofErr w:type="spellStart"/>
-      <w:r>
-        <w:rPr>
-          <w:rFonts w:ascii="Arial" w:hAnsi="Arial" w:cs="Arial"/>
-          <w:sz w:val="22"/>
-          <w:lang w:val="cs-CZ"/>
-        </w:rPr>
-        <w:t>specialties</w:t>
-      </w:r>
-      <w:proofErr w:type="spellEnd"/>
-      <w:r>
-        <w:rPr>
-          <w:rFonts w:ascii="Arial" w:hAnsi="Arial" w:cs="Arial"/>
-          <w:sz w:val="22"/>
-          <w:lang w:val="cs-CZ"/>
-        </w:rPr>
-        <w:t>/</w:t>
-      </w:r>
-      <w:proofErr w:type="spellStart"/>
-      <w:r>
-        <w:rPr>
-          <w:rFonts w:ascii="Arial" w:hAnsi="Arial" w:cs="Arial"/>
-          <w:sz w:val="22"/>
-          <w:lang w:val="cs-CZ"/>
-        </w:rPr>
-        <w:t>expertise</w:t>
-      </w:r>
-      <w:proofErr w:type="spellEnd"/>
-      <w:r>
-        <w:rPr>
-          <w:rFonts w:ascii="Arial" w:hAnsi="Arial" w:cs="Arial"/>
-          <w:sz w:val="22"/>
-          <w:lang w:val="cs-CZ"/>
-        </w:rPr>
-        <w:t xml:space="preserve">) </w:t>
-      </w:r>
-      <w:proofErr w:type="spellStart"/>
-      <w:r>
-        <w:rPr>
-          <w:rFonts w:ascii="Arial" w:hAnsi="Arial" w:cs="Arial"/>
-          <w:sz w:val="22"/>
-          <w:lang w:val="cs-CZ"/>
-        </w:rPr>
-        <w:t>through</w:t>
-      </w:r>
-      <w:proofErr w:type="spellEnd"/>
-      <w:r>
-        <w:rPr>
-          <w:rFonts w:ascii="Arial" w:hAnsi="Arial" w:cs="Arial"/>
-          <w:sz w:val="22"/>
-          <w:lang w:val="cs-CZ"/>
-        </w:rPr>
-        <w:t xml:space="preserve"> </w:t>
-      </w:r>
-      <w:proofErr w:type="spellStart"/>
-      <w:r>
-        <w:rPr>
-          <w:rFonts w:ascii="Arial" w:hAnsi="Arial" w:cs="Arial"/>
-          <w:sz w:val="22"/>
-          <w:lang w:val="cs-CZ"/>
-        </w:rPr>
-        <w:t>which</w:t>
-      </w:r>
-      <w:proofErr w:type="spellEnd"/>
-      <w:r>
-        <w:rPr>
-          <w:rFonts w:ascii="Arial" w:hAnsi="Arial" w:cs="Arial"/>
-          <w:sz w:val="22"/>
-          <w:lang w:val="cs-CZ"/>
-        </w:rPr>
-        <w:t xml:space="preserve"> </w:t>
-      </w:r>
-      <w:proofErr w:type="spellStart"/>
-      <w:r>
-        <w:rPr>
-          <w:rFonts w:ascii="Arial" w:hAnsi="Arial" w:cs="Arial"/>
-          <w:sz w:val="22"/>
-          <w:lang w:val="cs-CZ"/>
-        </w:rPr>
-        <w:t>they</w:t>
-      </w:r>
-      <w:proofErr w:type="spellEnd"/>
-      <w:r>
-        <w:rPr>
-          <w:rFonts w:ascii="Arial" w:hAnsi="Arial" w:cs="Arial"/>
-          <w:sz w:val="22"/>
-          <w:lang w:val="cs-CZ"/>
-        </w:rPr>
-        <w:t xml:space="preserve"> </w:t>
-      </w:r>
-      <w:proofErr w:type="spellStart"/>
-      <w:r>
-        <w:rPr>
-          <w:rFonts w:ascii="Arial" w:hAnsi="Arial" w:cs="Arial"/>
-          <w:sz w:val="22"/>
-          <w:lang w:val="cs-CZ"/>
-        </w:rPr>
-        <w:t>can</w:t>
-      </w:r>
-      <w:proofErr w:type="spellEnd"/>
-      <w:r>
-        <w:rPr>
-          <w:rFonts w:ascii="Arial" w:hAnsi="Arial" w:cs="Arial"/>
-          <w:sz w:val="22"/>
-          <w:lang w:val="cs-CZ"/>
-        </w:rPr>
-        <w:t xml:space="preserve"> </w:t>
-      </w:r>
-      <w:proofErr w:type="spellStart"/>
-      <w:r>
-        <w:rPr>
-          <w:rFonts w:ascii="Arial" w:hAnsi="Arial" w:cs="Arial"/>
-          <w:sz w:val="22"/>
-          <w:lang w:val="cs-CZ"/>
-        </w:rPr>
-        <w:t>be</w:t>
-      </w:r>
-      <w:proofErr w:type="spellEnd"/>
-      <w:r>
-        <w:rPr>
-          <w:rFonts w:ascii="Arial" w:hAnsi="Arial" w:cs="Arial"/>
-          <w:sz w:val="22"/>
-          <w:lang w:val="cs-CZ"/>
-        </w:rPr>
-        <w:t xml:space="preserve"> </w:t>
-      </w:r>
-      <w:proofErr w:type="spellStart"/>
-      <w:r>
-        <w:rPr>
-          <w:rFonts w:ascii="Arial" w:hAnsi="Arial" w:cs="Arial"/>
-          <w:sz w:val="22"/>
-          <w:lang w:val="cs-CZ"/>
-        </w:rPr>
-        <w:t>searched</w:t>
-      </w:r>
-      <w:proofErr w:type="spellEnd"/>
-      <w:r>
-        <w:rPr>
-          <w:rFonts w:ascii="Arial" w:hAnsi="Arial" w:cs="Arial"/>
-          <w:sz w:val="22"/>
-          <w:lang w:val="cs-CZ"/>
-        </w:rPr>
-        <w:t xml:space="preserve">. </w:t>
-      </w:r>
-      <w:proofErr w:type="spellStart"/>
-      <w:r>
-        <w:rPr>
-          <w:rFonts w:ascii="Arial" w:hAnsi="Arial" w:cs="Arial"/>
-          <w:sz w:val="22"/>
-          <w:lang w:val="cs-CZ"/>
-        </w:rPr>
-        <w:t>For</w:t>
-      </w:r>
-      <w:proofErr w:type="spellEnd"/>
-      <w:r>
-        <w:rPr>
-          <w:rFonts w:ascii="Arial" w:hAnsi="Arial" w:cs="Arial"/>
-          <w:sz w:val="22"/>
-          <w:lang w:val="cs-CZ"/>
-        </w:rPr>
-        <w:t xml:space="preserve"> </w:t>
-      </w:r>
-      <w:proofErr w:type="spellStart"/>
-      <w:r>
-        <w:rPr>
-          <w:rFonts w:ascii="Arial" w:hAnsi="Arial" w:cs="Arial"/>
-          <w:sz w:val="22"/>
-          <w:lang w:val="cs-CZ"/>
-        </w:rPr>
-        <w:t>example</w:t>
-      </w:r>
-      <w:proofErr w:type="spellEnd"/>
-      <w:r>
-        <w:rPr>
-          <w:rFonts w:ascii="Arial" w:hAnsi="Arial" w:cs="Arial"/>
-          <w:sz w:val="22"/>
-          <w:lang w:val="cs-CZ"/>
-        </w:rPr>
-        <w:t xml:space="preserve">, I </w:t>
-      </w:r>
-      <w:proofErr w:type="spellStart"/>
-      <w:r>
-        <w:rPr>
-          <w:rFonts w:ascii="Arial" w:hAnsi="Arial" w:cs="Arial"/>
-          <w:sz w:val="22"/>
-          <w:lang w:val="cs-CZ"/>
-        </w:rPr>
-        <w:t>can</w:t>
-      </w:r>
-      <w:proofErr w:type="spellEnd"/>
-      <w:r>
-        <w:rPr>
-          <w:rFonts w:ascii="Arial" w:hAnsi="Arial" w:cs="Arial"/>
-          <w:sz w:val="22"/>
-          <w:lang w:val="cs-CZ"/>
-        </w:rPr>
-        <w:t xml:space="preserve"> </w:t>
-      </w:r>
-      <w:proofErr w:type="spellStart"/>
-      <w:r>
-        <w:rPr>
-          <w:rFonts w:ascii="Arial" w:hAnsi="Arial" w:cs="Arial"/>
-          <w:sz w:val="22"/>
-          <w:lang w:val="cs-CZ"/>
-        </w:rPr>
-        <w:t>search</w:t>
-      </w:r>
-      <w:proofErr w:type="spellEnd"/>
-      <w:r>
-        <w:rPr>
-          <w:rFonts w:ascii="Arial" w:hAnsi="Arial" w:cs="Arial"/>
-          <w:sz w:val="22"/>
-          <w:lang w:val="cs-CZ"/>
-        </w:rPr>
-        <w:t xml:space="preserve"> </w:t>
-      </w:r>
-      <w:proofErr w:type="spellStart"/>
-      <w:r>
-        <w:rPr>
-          <w:rFonts w:ascii="Arial" w:hAnsi="Arial" w:cs="Arial"/>
-          <w:sz w:val="22"/>
-          <w:lang w:val="cs-CZ"/>
-        </w:rPr>
-        <w:t>for</w:t>
-      </w:r>
-      <w:proofErr w:type="spellEnd"/>
-      <w:r>
-        <w:rPr>
-          <w:rFonts w:ascii="Arial" w:hAnsi="Arial" w:cs="Arial"/>
-          <w:sz w:val="22"/>
-          <w:lang w:val="cs-CZ"/>
-        </w:rPr>
-        <w:t xml:space="preserve"> </w:t>
-      </w:r>
-      <w:proofErr w:type="spellStart"/>
-      <w:r>
-        <w:rPr>
-          <w:rFonts w:ascii="Arial" w:hAnsi="Arial" w:cs="Arial"/>
-          <w:sz w:val="22"/>
-          <w:lang w:val="cs-CZ"/>
-        </w:rPr>
-        <w:t>staff</w:t>
-      </w:r>
-      <w:proofErr w:type="spellEnd"/>
-      <w:r>
-        <w:rPr>
-          <w:rFonts w:ascii="Arial" w:hAnsi="Arial" w:cs="Arial"/>
-          <w:sz w:val="22"/>
-          <w:lang w:val="cs-CZ"/>
-        </w:rPr>
-        <w:t xml:space="preserve"> </w:t>
-      </w:r>
-      <w:proofErr w:type="spellStart"/>
-      <w:r>
-        <w:rPr>
-          <w:rFonts w:ascii="Arial" w:hAnsi="Arial" w:cs="Arial"/>
-          <w:sz w:val="22"/>
-          <w:lang w:val="cs-CZ"/>
-        </w:rPr>
-        <w:t>with</w:t>
-      </w:r>
-      <w:proofErr w:type="spellEnd"/>
-      <w:r>
-        <w:rPr>
-          <w:rFonts w:ascii="Arial" w:hAnsi="Arial" w:cs="Arial"/>
-          <w:sz w:val="22"/>
-          <w:lang w:val="cs-CZ"/>
-        </w:rPr>
-        <w:t xml:space="preserve"> </w:t>
-      </w:r>
-      <w:proofErr w:type="spellStart"/>
-      <w:r>
-        <w:rPr>
-          <w:rFonts w:ascii="Arial" w:hAnsi="Arial" w:cs="Arial"/>
-          <w:sz w:val="22"/>
-          <w:lang w:val="cs-CZ"/>
-        </w:rPr>
-        <w:t>at</w:t>
-      </w:r>
-      <w:proofErr w:type="spellEnd"/>
-      <w:r>
-        <w:rPr>
-          <w:rFonts w:ascii="Arial" w:hAnsi="Arial" w:cs="Arial"/>
-          <w:sz w:val="22"/>
-          <w:lang w:val="cs-CZ"/>
-        </w:rPr>
-        <w:t xml:space="preserve"> least n </w:t>
-      </w:r>
-      <w:proofErr w:type="spellStart"/>
-      <w:r>
-        <w:rPr>
-          <w:rFonts w:ascii="Arial" w:hAnsi="Arial" w:cs="Arial"/>
-          <w:sz w:val="22"/>
-          <w:lang w:val="cs-CZ"/>
-        </w:rPr>
-        <w:t>years</w:t>
-      </w:r>
-      <w:proofErr w:type="spellEnd"/>
-      <w:r>
-        <w:rPr>
-          <w:rFonts w:ascii="Arial" w:hAnsi="Arial" w:cs="Arial"/>
-          <w:sz w:val="22"/>
-          <w:lang w:val="cs-CZ"/>
-        </w:rPr>
-        <w:t xml:space="preserve"> </w:t>
-      </w:r>
-      <w:proofErr w:type="spellStart"/>
-      <w:r>
-        <w:rPr>
-          <w:rFonts w:ascii="Arial" w:hAnsi="Arial" w:cs="Arial"/>
-          <w:sz w:val="22"/>
-          <w:lang w:val="cs-CZ"/>
-        </w:rPr>
-        <w:t>of</w:t>
-      </w:r>
-      <w:proofErr w:type="spellEnd"/>
-      <w:r>
-        <w:rPr>
-          <w:rFonts w:ascii="Arial" w:hAnsi="Arial" w:cs="Arial"/>
-          <w:sz w:val="22"/>
-          <w:lang w:val="cs-CZ"/>
-        </w:rPr>
-        <w:t xml:space="preserve"> </w:t>
-      </w:r>
-      <w:proofErr w:type="spellStart"/>
-      <w:r>
-        <w:rPr>
-          <w:rFonts w:ascii="Arial" w:hAnsi="Arial" w:cs="Arial"/>
-          <w:sz w:val="22"/>
-          <w:lang w:val="cs-CZ"/>
-        </w:rPr>
-        <w:t>experience</w:t>
-      </w:r>
-      <w:proofErr w:type="spellEnd"/>
-      <w:r>
-        <w:rPr>
-          <w:rFonts w:ascii="Arial" w:hAnsi="Arial" w:cs="Arial"/>
-          <w:sz w:val="22"/>
-          <w:lang w:val="cs-CZ"/>
-        </w:rPr>
-        <w:t xml:space="preserve"> in a </w:t>
-      </w:r>
-      <w:proofErr w:type="spellStart"/>
-      <w:r>
-        <w:rPr>
-          <w:rFonts w:ascii="Arial" w:hAnsi="Arial" w:cs="Arial"/>
-          <w:sz w:val="22"/>
-          <w:lang w:val="cs-CZ"/>
-        </w:rPr>
-        <w:t>given</w:t>
-      </w:r>
-      <w:proofErr w:type="spellEnd"/>
-      <w:r>
-        <w:rPr>
-          <w:rFonts w:ascii="Arial" w:hAnsi="Arial" w:cs="Arial"/>
-          <w:sz w:val="22"/>
-          <w:lang w:val="cs-CZ"/>
-        </w:rPr>
-        <w:t xml:space="preserve"> </w:t>
-      </w:r>
-      <w:proofErr w:type="spellStart"/>
-      <w:r>
-        <w:rPr>
-          <w:rFonts w:ascii="Arial" w:hAnsi="Arial" w:cs="Arial"/>
-          <w:sz w:val="22"/>
-          <w:lang w:val="cs-CZ"/>
-        </w:rPr>
-        <w:t>field</w:t>
-      </w:r>
-      <w:proofErr w:type="spellEnd"/>
-      <w:r>
-        <w:rPr>
-          <w:rFonts w:ascii="Arial" w:hAnsi="Arial" w:cs="Arial"/>
-          <w:sz w:val="22"/>
-          <w:lang w:val="cs-CZ"/>
-        </w:rPr>
-        <w:t xml:space="preserve"> </w:t>
-      </w:r>
-      <w:proofErr w:type="spellStart"/>
-      <w:r>
-        <w:rPr>
-          <w:rFonts w:ascii="Arial" w:hAnsi="Arial" w:cs="Arial"/>
-          <w:sz w:val="22"/>
-          <w:lang w:val="cs-CZ"/>
-        </w:rPr>
-        <w:t>of</w:t>
-      </w:r>
-      <w:proofErr w:type="spellEnd"/>
-      <w:r>
-        <w:rPr>
-          <w:rFonts w:ascii="Arial" w:hAnsi="Arial" w:cs="Arial"/>
-          <w:sz w:val="22"/>
-          <w:lang w:val="cs-CZ"/>
-        </w:rPr>
-        <w:t xml:space="preserve"> </w:t>
-      </w:r>
-      <w:proofErr w:type="spellStart"/>
-      <w:r>
-        <w:rPr>
-          <w:rFonts w:ascii="Arial" w:hAnsi="Arial" w:cs="Arial"/>
-          <w:sz w:val="22"/>
-          <w:lang w:val="cs-CZ"/>
-        </w:rPr>
-        <w:t>expertise</w:t>
-      </w:r>
-      <w:proofErr w:type="spellEnd"/>
-      <w:r>
-        <w:rPr>
-          <w:rFonts w:ascii="Arial" w:hAnsi="Arial" w:cs="Arial"/>
-          <w:sz w:val="22"/>
-          <w:lang w:val="cs-CZ"/>
-        </w:rPr>
-        <w:t>.</w:t>
+        <w:t>The staff (standard users) will have several attributes (specialties/expertise) through which they can be searched. For example, I can search for staff with at least n years of experience in a given field of expertise.</w:t>
       </w:r>
     </w:p>
     <w:p>
@@ -4312,18 +2916,8 @@
           <w:sz w:val="22"/>
           <w:lang w:val="cs-CZ"/>
         </w:rPr>
-        <w:t xml:space="preserve">Basic user </w:t>
-      </w:r>
-      <w:proofErr w:type="spellStart"/>
-      <w:r>
-        <w:rPr>
-          <w:rFonts w:ascii="Arial" w:hAnsi="Arial" w:cs="Arial"/>
-          <w:sz w:val="22"/>
-          <w:lang w:val="cs-CZ"/>
-        </w:rPr>
-        <w:t>administration</w:t>
-      </w:r>
-      <w:proofErr w:type="spellEnd"/>
+        <w:t>Basic user administration</w:t>
+      </w:r>
     </w:p>
     <w:p>
       <w:pPr>
@@ -4338,311 +2932,13 @@
           <w:lang w:val="cs-CZ"/>
         </w:rPr>
       </w:pPr>
-      <w:proofErr w:type="spellStart"/>
       <w:r>
         <w:rPr>
           <w:rFonts w:ascii="Arial" w:hAnsi="Arial" w:cs="Arial"/>
           <w:sz w:val="22"/>
           <w:lang w:val="cs-CZ"/>
         </w:rPr>
-        <w:t>The</w:t>
-      </w:r>
-      <w:proofErr w:type="spellEnd"/>
-      <w:r>
-        <w:rPr>
-          <w:rFonts w:ascii="Arial" w:hAnsi="Arial" w:cs="Arial"/>
-          <w:sz w:val="22"/>
-          <w:lang w:val="cs-CZ"/>
-        </w:rPr>
-        <w:t xml:space="preserve"> </w:t>
-      </w:r>
-      <w:proofErr w:type="spellStart"/>
-      <w:r>
-        <w:rPr>
-          <w:rFonts w:ascii="Arial" w:hAnsi="Arial" w:cs="Arial"/>
-          <w:sz w:val="22"/>
-          <w:lang w:val="cs-CZ"/>
-        </w:rPr>
-        <w:t>admin</w:t>
-      </w:r>
-      <w:proofErr w:type="spellEnd"/>
-      <w:r>
-        <w:rPr>
-          <w:rFonts w:ascii="Arial" w:hAnsi="Arial" w:cs="Arial"/>
-          <w:sz w:val="22"/>
-          <w:lang w:val="cs-CZ"/>
-        </w:rPr>
-        <w:t xml:space="preserve"> user </w:t>
-      </w:r>
-      <w:proofErr w:type="spellStart"/>
-      <w:r>
-        <w:rPr>
-          <w:rFonts w:ascii="Arial" w:hAnsi="Arial" w:cs="Arial"/>
-          <w:sz w:val="22"/>
-          <w:lang w:val="cs-CZ"/>
-        </w:rPr>
-        <w:t>is</w:t>
-      </w:r>
-      <w:proofErr w:type="spellEnd"/>
-      <w:r>
-        <w:rPr>
-          <w:rFonts w:ascii="Arial" w:hAnsi="Arial" w:cs="Arial"/>
-          <w:sz w:val="22"/>
-          <w:lang w:val="cs-CZ"/>
-        </w:rPr>
-        <w:t xml:space="preserve"> </w:t>
-      </w:r>
-      <w:proofErr w:type="spellStart"/>
-      <w:r>
-        <w:rPr>
-          <w:rFonts w:ascii="Arial" w:hAnsi="Arial" w:cs="Arial"/>
-          <w:sz w:val="22"/>
-          <w:lang w:val="cs-CZ"/>
-        </w:rPr>
-        <w:t>going</w:t>
-      </w:r>
-      <w:proofErr w:type="spellEnd"/>
-      <w:r>
-        <w:rPr>
-          <w:rFonts w:ascii="Arial" w:hAnsi="Arial" w:cs="Arial"/>
-          <w:sz w:val="22"/>
-          <w:lang w:val="cs-CZ"/>
-        </w:rPr>
-        <w:t xml:space="preserve"> to </w:t>
-      </w:r>
-      <w:proofErr w:type="spellStart"/>
-      <w:r>
-        <w:rPr>
-          <w:rFonts w:ascii="Arial" w:hAnsi="Arial" w:cs="Arial"/>
-          <w:sz w:val="22"/>
-          <w:lang w:val="cs-CZ"/>
-        </w:rPr>
-        <w:t>be</w:t>
-      </w:r>
-      <w:proofErr w:type="spellEnd"/>
-      <w:r>
-        <w:rPr>
-          <w:rFonts w:ascii="Arial" w:hAnsi="Arial" w:cs="Arial"/>
-          <w:sz w:val="22"/>
-          <w:lang w:val="cs-CZ"/>
-        </w:rPr>
-        <w:t xml:space="preserve"> </w:t>
-      </w:r>
-      <w:proofErr w:type="spellStart"/>
-      <w:r>
-        <w:rPr>
-          <w:rFonts w:ascii="Arial" w:hAnsi="Arial" w:cs="Arial"/>
-          <w:sz w:val="22"/>
-          <w:lang w:val="cs-CZ"/>
-        </w:rPr>
-        <w:t>able</w:t>
-      </w:r>
-      <w:proofErr w:type="spellEnd"/>
-      <w:r>
-        <w:rPr>
-          <w:rFonts w:ascii="Arial" w:hAnsi="Arial" w:cs="Arial"/>
-          <w:sz w:val="22"/>
-          <w:lang w:val="cs-CZ"/>
-        </w:rPr>
-        <w:t xml:space="preserve"> to </w:t>
-      </w:r>
-      <w:proofErr w:type="spellStart"/>
-      <w:r>
-        <w:rPr>
-          <w:rFonts w:ascii="Arial" w:hAnsi="Arial" w:cs="Arial"/>
-          <w:sz w:val="22"/>
-          <w:lang w:val="cs-CZ"/>
-        </w:rPr>
-        <w:t>edit</w:t>
-      </w:r>
-      <w:proofErr w:type="spellEnd"/>
-      <w:r>
-        <w:rPr>
-          <w:rFonts w:ascii="Arial" w:hAnsi="Arial" w:cs="Arial"/>
-          <w:sz w:val="22"/>
-          <w:lang w:val="cs-CZ"/>
-        </w:rPr>
-        <w:t xml:space="preserve"> </w:t>
-      </w:r>
-      <w:proofErr w:type="spellStart"/>
-      <w:r>
-        <w:rPr>
-          <w:rFonts w:ascii="Arial" w:hAnsi="Arial" w:cs="Arial"/>
-          <w:sz w:val="22"/>
-          <w:lang w:val="cs-CZ"/>
-        </w:rPr>
-        <w:t>details</w:t>
-      </w:r>
-      <w:proofErr w:type="spellEnd"/>
-      <w:r>
-        <w:rPr>
-          <w:rFonts w:ascii="Arial" w:hAnsi="Arial" w:cs="Arial"/>
-          <w:sz w:val="22"/>
-          <w:lang w:val="cs-CZ"/>
-        </w:rPr>
-        <w:t xml:space="preserve"> </w:t>
-      </w:r>
-      <w:proofErr w:type="spellStart"/>
-      <w:r>
-        <w:rPr>
-          <w:rFonts w:ascii="Arial" w:hAnsi="Arial" w:cs="Arial"/>
-          <w:sz w:val="22"/>
-          <w:lang w:val="cs-CZ"/>
-        </w:rPr>
-        <w:t>about</w:t>
-      </w:r>
-      <w:proofErr w:type="spellEnd"/>
-      <w:r>
-        <w:rPr>
-          <w:rFonts w:ascii="Arial" w:hAnsi="Arial" w:cs="Arial"/>
-          <w:sz w:val="22"/>
-          <w:lang w:val="cs-CZ"/>
-        </w:rPr>
-        <w:t xml:space="preserve"> </w:t>
-      </w:r>
-      <w:proofErr w:type="spellStart"/>
-      <w:r>
-        <w:rPr>
-          <w:rFonts w:ascii="Arial" w:hAnsi="Arial" w:cs="Arial"/>
-          <w:sz w:val="22"/>
-          <w:lang w:val="cs-CZ"/>
-        </w:rPr>
-        <w:t>other</w:t>
-      </w:r>
-      <w:proofErr w:type="spellEnd"/>
-      <w:r>
-        <w:rPr>
-          <w:rFonts w:ascii="Arial" w:hAnsi="Arial" w:cs="Arial"/>
-          <w:sz w:val="22"/>
-          <w:lang w:val="cs-CZ"/>
-        </w:rPr>
-        <w:t xml:space="preserve"> </w:t>
-      </w:r>
-      <w:proofErr w:type="spellStart"/>
-      <w:r>
-        <w:rPr>
-          <w:rFonts w:ascii="Arial" w:hAnsi="Arial" w:cs="Arial"/>
-          <w:sz w:val="22"/>
-          <w:lang w:val="cs-CZ"/>
-        </w:rPr>
-        <w:t>users</w:t>
-      </w:r>
-      <w:proofErr w:type="spellEnd"/>
-      <w:r>
-        <w:rPr>
-          <w:rFonts w:ascii="Arial" w:hAnsi="Arial" w:cs="Arial"/>
-          <w:sz w:val="22"/>
-          <w:lang w:val="cs-CZ"/>
-        </w:rPr>
-        <w:t xml:space="preserve">, such as </w:t>
-      </w:r>
-      <w:proofErr w:type="spellStart"/>
-      <w:r>
-        <w:rPr>
-          <w:rFonts w:ascii="Arial" w:hAnsi="Arial" w:cs="Arial"/>
-          <w:sz w:val="22"/>
-          <w:lang w:val="cs-CZ"/>
-        </w:rPr>
-        <w:t>personal</w:t>
-      </w:r>
-      <w:proofErr w:type="spellEnd"/>
-      <w:r>
-        <w:rPr>
-          <w:rFonts w:ascii="Arial" w:hAnsi="Arial" w:cs="Arial"/>
-          <w:sz w:val="22"/>
-          <w:lang w:val="cs-CZ"/>
-        </w:rPr>
-        <w:t xml:space="preserve"> </w:t>
-      </w:r>
-      <w:proofErr w:type="spellStart"/>
-      <w:r>
-        <w:rPr>
-          <w:rFonts w:ascii="Arial" w:hAnsi="Arial" w:cs="Arial"/>
-          <w:sz w:val="22"/>
-          <w:lang w:val="cs-CZ"/>
-        </w:rPr>
-        <w:t>details</w:t>
-      </w:r>
-      <w:proofErr w:type="spellEnd"/>
-      <w:r>
-        <w:rPr>
-          <w:rFonts w:ascii="Arial" w:hAnsi="Arial" w:cs="Arial"/>
-          <w:sz w:val="22"/>
-          <w:lang w:val="cs-CZ"/>
-        </w:rPr>
-        <w:t xml:space="preserve">, </w:t>
-      </w:r>
-      <w:proofErr w:type="spellStart"/>
-      <w:r>
-        <w:rPr>
-          <w:rFonts w:ascii="Arial" w:hAnsi="Arial" w:cs="Arial"/>
-          <w:sz w:val="22"/>
-          <w:lang w:val="cs-CZ"/>
-        </w:rPr>
-        <w:t>location</w:t>
-      </w:r>
-      <w:proofErr w:type="spellEnd"/>
-      <w:r>
-        <w:rPr>
-          <w:rFonts w:ascii="Arial" w:hAnsi="Arial" w:cs="Arial"/>
-          <w:sz w:val="22"/>
-          <w:lang w:val="cs-CZ"/>
-        </w:rPr>
-        <w:t xml:space="preserve"> and </w:t>
-      </w:r>
-      <w:proofErr w:type="spellStart"/>
-      <w:r>
-        <w:rPr>
-          <w:rFonts w:ascii="Arial" w:hAnsi="Arial" w:cs="Arial"/>
-          <w:sz w:val="22"/>
-          <w:lang w:val="cs-CZ"/>
-        </w:rPr>
-        <w:t>areas</w:t>
-      </w:r>
-      <w:proofErr w:type="spellEnd"/>
-      <w:r>
-        <w:rPr>
-          <w:rFonts w:ascii="Arial" w:hAnsi="Arial" w:cs="Arial"/>
-          <w:sz w:val="22"/>
-          <w:lang w:val="cs-CZ"/>
-        </w:rPr>
-        <w:t xml:space="preserve"> </w:t>
-      </w:r>
-      <w:proofErr w:type="spellStart"/>
-      <w:r>
-        <w:rPr>
-          <w:rFonts w:ascii="Arial" w:hAnsi="Arial" w:cs="Arial"/>
-          <w:sz w:val="22"/>
-          <w:lang w:val="cs-CZ"/>
-        </w:rPr>
-        <w:t>of</w:t>
-      </w:r>
-      <w:proofErr w:type="spellEnd"/>
-      <w:r>
-        <w:rPr>
-          <w:rFonts w:ascii="Arial" w:hAnsi="Arial" w:cs="Arial"/>
-          <w:sz w:val="22"/>
-          <w:lang w:val="cs-CZ"/>
-        </w:rPr>
-        <w:t xml:space="preserve"> </w:t>
-      </w:r>
-      <w:proofErr w:type="spellStart"/>
-      <w:r>
-        <w:rPr>
-          <w:rFonts w:ascii="Arial" w:hAnsi="Arial" w:cs="Arial"/>
-          <w:sz w:val="22"/>
-          <w:lang w:val="cs-CZ"/>
-        </w:rPr>
-        <w:t>expertise</w:t>
-      </w:r>
-      <w:proofErr w:type="spellEnd"/>
-      <w:r>
-        <w:rPr>
-          <w:rFonts w:ascii="Arial" w:hAnsi="Arial" w:cs="Arial"/>
-          <w:sz w:val="22"/>
-          <w:lang w:val="cs-CZ"/>
-        </w:rPr>
-        <w:t xml:space="preserve"> (resumé).</w:t>
+        <w:t>The admin user is going to be able to edit details about other users, such as personal details, location and areas of expertise (resumé).</w:t>
       </w:r>
     </w:p>
     <w:p>
@@ -4776,14 +3072,12 @@
         </w:rPr>
         <w:t xml:space="preserve"> expected user classes defined within the </w:t>
       </w:r>
-      <w:proofErr w:type="spellStart"/>
       <w:r>
         <w:rPr>
           <w:i w:val="0"/>
         </w:rPr>
         <w:t>Staffr</w:t>
       </w:r>
-      <w:proofErr w:type="spellEnd"/>
       <w:r>
         <w:rPr>
           <w:i w:val="0"/>
@@ -5116,21 +3410,7 @@
         <w:rPr>
           <w:i w:val="0"/>
         </w:rPr>
-        <w:t xml:space="preserve"> The frontend is created using the </w:t>
-      </w:r>
-      <w:proofErr w:type="spellStart"/>
-      <w:r>
-        <w:rPr>
-          <w:i w:val="0"/>
-        </w:rPr>
-        <w:t>ReactJS</w:t>
-      </w:r>
-      <w:proofErr w:type="spellEnd"/>
-      <w:r>
-        <w:rPr>
-          <w:i w:val="0"/>
-        </w:rPr>
-        <w:t xml:space="preserve"> library.</w:t>
+        <w:t xml:space="preserve"> The frontend is created using the ReactJS library.</w:t>
       </w:r>
     </w:p>
     <w:p>
@@ -5236,11 +3516,25 @@
     </w:p>
     <w:p>
       <w:pPr>
-        <w:pStyle w:val="Heading1"/>
+        <w:spacing w:line="240" w:lineRule="auto"/>
+        <w:rPr>
+          <w:b/>
+          <w:kern w:val="28"/>
+          <w:sz w:val="36"/>
+        </w:rPr>
       </w:pPr>
       <w:bookmarkStart w:id="25" w:name="_Toc439994682"/>
       <w:bookmarkStart w:id="26" w:name="_Toc468088053"/>
       <w:r>
+        <w:br w:type="page"/>
+      </w:r>
+    </w:p>
+    <w:p>
+      <w:pPr>
+        <w:pStyle w:val="Heading1"/>
+      </w:pPr>
+      <w:r>
+        <w:lastRenderedPageBreak/>
         <w:t>External Interface Requirements</w:t>
       </w:r>
       <w:bookmarkEnd w:id="25"/>
@@ -5289,7 +3583,6 @@
         <w:rPr>
           <w:i w:val="0"/>
         </w:rPr>
-        <w:lastRenderedPageBreak/>
         <w:t xml:space="preserve">Here are </w:t>
       </w:r>
       <w:r>
@@ -5351,11 +3644,11 @@
         </w:rPr>
       </w:pPr>
     </w:p>
+    <w:bookmarkStart w:id="28" w:name="_Toc439994685"/>
     <w:p>
       <w:pPr>
         <w:spacing w:line="240" w:lineRule="auto"/>
       </w:pPr>
-      <w:bookmarkStart w:id="28" w:name="_Toc439994685"/>
       <w:r>
         <w:rPr>
           <w:noProof/>
@@ -5872,12 +4165,14 @@
         </w:numPr>
         <w:ind w:left="1350" w:hanging="716"/>
         <w:rPr>
-          <w:i w:val="0"/>
-        </w:rPr>
-      </w:pPr>
-      <w:r>
-        <w:rPr>
-          <w:i w:val="0"/>
+          <w:b/>
+          <w:color w:val="FF0000"/>
+        </w:rPr>
+      </w:pPr>
+      <w:r>
+        <w:rPr>
+          <w:b/>
+          <w:color w:val="FF0000"/>
         </w:rPr>
         <w:t>High priority</w:t>
       </w:r>
@@ -6029,12 +4324,14 @@
         </w:numPr>
         <w:ind w:left="1350" w:hanging="716"/>
         <w:rPr>
-          <w:i w:val="0"/>
-        </w:rPr>
-      </w:pPr>
-      <w:r>
-        <w:rPr>
-          <w:i w:val="0"/>
+          <w:b/>
+          <w:color w:val="FF0000"/>
+        </w:rPr>
+      </w:pPr>
+      <w:r>
+        <w:rPr>
+          <w:b/>
+          <w:color w:val="FF0000"/>
         </w:rPr>
         <w:t>High priority</w:t>
       </w:r>
@@ -6162,12 +4459,14 @@
         </w:numPr>
         <w:ind w:left="1350" w:hanging="716"/>
         <w:rPr>
-          <w:i w:val="0"/>
-        </w:rPr>
-      </w:pPr>
-      <w:r>
-        <w:rPr>
-          <w:i w:val="0"/>
+          <w:b/>
+          <w:color w:val="FF0000"/>
+        </w:rPr>
+      </w:pPr>
+      <w:r>
+        <w:rPr>
+          <w:b/>
+          <w:color w:val="FF0000"/>
         </w:rPr>
         <w:t>High priority</w:t>
       </w:r>
@@ -6297,12 +4596,14 @@
         </w:numPr>
         <w:ind w:left="1350" w:hanging="716"/>
         <w:rPr>
-          <w:i w:val="0"/>
-        </w:rPr>
-      </w:pPr>
-      <w:r>
-        <w:rPr>
-          <w:i w:val="0"/>
+          <w:b/>
+          <w:color w:val="FFC000"/>
+        </w:rPr>
+      </w:pPr>
+      <w:r>
+        <w:rPr>
+          <w:b/>
+          <w:color w:val="FFC000"/>
         </w:rPr>
         <w:t>Medium priority</w:t>
       </w:r>
@@ -6368,8 +4669,6 @@
         <w:pStyle w:val="Heading2"/>
       </w:pPr>
       <w:bookmarkStart w:id="35" w:name="_Toc468088060"/>
-      <w:bookmarkStart w:id="36" w:name="_GoBack"/>
-      <w:bookmarkEnd w:id="36"/>
       <w:r>
         <w:t>Advanced features NOT to be implemented within project scope</w:t>
       </w:r>
@@ -6380,9 +4679,9 @@
         <w:pStyle w:val="Heading3"/>
         <w:spacing w:after="0"/>
       </w:pPr>
-      <w:bookmarkStart w:id="37" w:name="_Toc439994690"/>
-      <w:r>
-        <w:t>Registration using Google or Facebook</w:t>
+      <w:bookmarkStart w:id="36" w:name="_Toc439994690"/>
+      <w:r>
+        <w:t>Creation of project pages</w:t>
       </w:r>
     </w:p>
     <w:p>
@@ -6410,7 +4709,25 @@
         <w:rPr>
           <w:i w:val="0"/>
         </w:rPr>
-        <w:t xml:space="preserve">The user will be able to register using Google or Facebook for login credentials, </w:t>
+        <w:t xml:space="preserve">The </w:t>
+      </w:r>
+      <w:r>
+        <w:rPr>
+          <w:i w:val="0"/>
+        </w:rPr>
+        <w:t>project leaders</w:t>
+      </w:r>
+      <w:r>
+        <w:rPr>
+          <w:i w:val="0"/>
+        </w:rPr>
+        <w:t xml:space="preserve"> will be able to </w:t>
+      </w:r>
+      <w:r>
+        <w:rPr>
+          <w:i w:val="0"/>
+        </w:rPr>
+        <w:t>create and administer the projects they are leading and staff assigned to them, including KPI tracking, etc.</w:t>
       </w:r>
     </w:p>
     <w:p>
@@ -6420,6 +4737,76 @@
       </w:pPr>
       <w:r>
         <w:t>Stimulus/Response Sequences</w:t>
+      </w:r>
+    </w:p>
+    <w:p>
+      <w:pPr>
+        <w:pStyle w:val="level3text"/>
+        <w:numPr>
+          <w:ilvl w:val="12"/>
+          <w:numId w:val="0"/>
+        </w:numPr>
+        <w:ind w:left="709"/>
+        <w:rPr>
+          <w:i w:val="0"/>
+        </w:rPr>
+      </w:pPr>
+      <w:r>
+        <w:rPr>
+          <w:i w:val="0"/>
+        </w:rPr>
+        <w:t xml:space="preserve">The </w:t>
+      </w:r>
+      <w:r>
+        <w:rPr>
+          <w:i w:val="0"/>
+        </w:rPr>
+        <w:t>project leader</w:t>
+      </w:r>
+      <w:r>
+        <w:rPr>
+          <w:i w:val="0"/>
+        </w:rPr>
+        <w:t xml:space="preserve"> </w:t>
+      </w:r>
+      <w:r>
+        <w:rPr>
+          <w:i w:val="0"/>
+        </w:rPr>
+        <w:t>selects create new project</w:t>
+      </w:r>
+      <w:r>
+        <w:rPr>
+          <w:i w:val="0"/>
+        </w:rPr>
+        <w:t xml:space="preserve"> </w:t>
+      </w:r>
+      <w:r>
+        <w:rPr>
+          <w:i w:val="0"/>
+        </w:rPr>
+        <w:t xml:space="preserve">&gt; selects assign staff &gt; system periodically </w:t>
+      </w:r>
+      <w:r>
+        <w:rPr>
+          <w:i w:val="0"/>
+        </w:rPr>
+        <w:t xml:space="preserve">refreshes </w:t>
+      </w:r>
+      <w:r>
+        <w:rPr>
+          <w:i w:val="0"/>
+        </w:rPr>
+        <w:t>project staff capacity status &gt; at end of project, PL inserts outcome evaluation</w:t>
+      </w:r>
+    </w:p>
+    <w:p>
+      <w:pPr>
+        <w:pStyle w:val="Heading4"/>
+        <w:spacing w:after="0"/>
+      </w:pPr>
+      <w:r>
+        <w:t>Functional Requirements</w:t>
       </w:r>
     </w:p>
     <w:p>
@@ -6431,28 +4818,27 @@
         </w:numPr>
         <w:ind w:left="1350" w:hanging="716"/>
         <w:rPr>
-          <w:i w:val="0"/>
-        </w:rPr>
-      </w:pPr>
-      <w:r>
-        <w:rPr>
-          <w:i w:val="0"/>
-        </w:rPr>
-        <w:t xml:space="preserve">The user selects register &gt; Register using Google/Facebook &gt; Grants permission to </w:t>
-      </w:r>
-      <w:proofErr w:type="spellStart"/>
-      <w:r>
-        <w:rPr>
-          <w:i w:val="0"/>
-        </w:rPr>
-        <w:t>Staffr</w:t>
-      </w:r>
-      <w:proofErr w:type="spellEnd"/>
-      <w:r>
-        <w:rPr>
-          <w:i w:val="0"/>
-        </w:rPr>
-        <w:t xml:space="preserve"> to fetch email &gt; Registration complete</w:t>
+          <w:rFonts w:ascii="Times New Roman" w:hAnsi="Times New Roman"/>
+          <w:i w:val="0"/>
+        </w:rPr>
+      </w:pPr>
+      <w:r>
+        <w:rPr>
+          <w:i w:val="0"/>
+        </w:rPr>
+        <w:t>The software is required to repeatedly and correctly refresh connection to bank account and download relevant data</w:t>
+      </w:r>
+    </w:p>
+    <w:p>
+      <w:pPr>
+        <w:pStyle w:val="Heading3"/>
+        <w:spacing w:after="0"/>
+      </w:pPr>
+      <w:r>
+        <w:t>Creation of a user</w:t>
+      </w:r>
+      <w:r>
+        <w:t xml:space="preserve"> using Google or Facebook</w:t>
       </w:r>
     </w:p>
     <w:p>
@@ -6461,7 +4847,7 @@
         <w:spacing w:after="0"/>
       </w:pPr>
       <w:r>
-        <w:t>Functional Requirements</w:t>
+        <w:t>Description and Priority</w:t>
       </w:r>
     </w:p>
     <w:p>
@@ -6480,16 +4866,31 @@
         <w:rPr>
           <w:i w:val="0"/>
         </w:rPr>
-        <w:t>The software is required to repeatedly and correctly handle authorization communication with external servers.</w:t>
-      </w:r>
-    </w:p>
-    <w:p>
-      <w:pPr>
-        <w:pStyle w:val="Heading3"/>
-        <w:spacing w:after="0"/>
-      </w:pPr>
-      <w:r>
-        <w:t>Login using Google or Facebook</w:t>
+        <w:t xml:space="preserve">The </w:t>
+      </w:r>
+      <w:r>
+        <w:rPr>
+          <w:i w:val="0"/>
+        </w:rPr>
+        <w:t>admin</w:t>
+      </w:r>
+      <w:r>
+        <w:rPr>
+          <w:i w:val="0"/>
+        </w:rPr>
+        <w:t xml:space="preserve"> will be able to register </w:t>
+      </w:r>
+      <w:r>
+        <w:rPr>
+          <w:i w:val="0"/>
+        </w:rPr>
+        <w:t xml:space="preserve">users </w:t>
+      </w:r>
+      <w:r>
+        <w:rPr>
+          <w:i w:val="0"/>
+        </w:rPr>
+        <w:t xml:space="preserve">using Google or Facebook for login credentials, </w:t>
       </w:r>
     </w:p>
     <w:p>
@@ -6498,7 +4899,7 @@
         <w:spacing w:after="0"/>
       </w:pPr>
       <w:r>
-        <w:t>Description and Priority</w:t>
+        <w:t>Stimulus/Response Sequences</w:t>
       </w:r>
     </w:p>
     <w:p>
@@ -6517,7 +4918,55 @@
         <w:rPr>
           <w:i w:val="0"/>
         </w:rPr>
-        <w:t xml:space="preserve">The user will be able to login using Google or Facebook for login credentials, </w:t>
+        <w:t xml:space="preserve">The </w:t>
+      </w:r>
+      <w:r>
+        <w:rPr>
+          <w:i w:val="0"/>
+        </w:rPr>
+        <w:t>user</w:t>
+      </w:r>
+      <w:r>
+        <w:rPr>
+          <w:i w:val="0"/>
+        </w:rPr>
+        <w:t xml:space="preserve"> selects </w:t>
+      </w:r>
+      <w:r>
+        <w:rPr>
+          <w:i w:val="0"/>
+        </w:rPr>
+        <w:t>connect</w:t>
+      </w:r>
+      <w:r>
+        <w:rPr>
+          <w:i w:val="0"/>
+        </w:rPr>
+        <w:t xml:space="preserve"> &gt; </w:t>
+      </w:r>
+      <w:r>
+        <w:rPr>
+          <w:i w:val="0"/>
+        </w:rPr>
+        <w:t>Connect</w:t>
+      </w:r>
+      <w:r>
+        <w:rPr>
+          <w:i w:val="0"/>
+        </w:rPr>
+        <w:t xml:space="preserve"> using Google/Facebook &gt; Grants permission to </w:t>
+      </w:r>
+      <w:r>
+        <w:rPr>
+          <w:i w:val="0"/>
+        </w:rPr>
+        <w:t>Staffr</w:t>
+      </w:r>
+      <w:r>
+        <w:rPr>
+          <w:i w:val="0"/>
+        </w:rPr>
+        <w:t xml:space="preserve"> to fetch email &gt; Registration complete</w:t>
       </w:r>
     </w:p>
     <w:p>
@@ -6526,7 +4975,7 @@
         <w:spacing w:after="0"/>
       </w:pPr>
       <w:r>
-        <w:t>Stimulus/Response Sequences</w:t>
+        <w:t>Functional Requirements</w:t>
       </w:r>
     </w:p>
     <w:p>
@@ -6545,7 +4994,16 @@
         <w:rPr>
           <w:i w:val="0"/>
         </w:rPr>
-        <w:t>The user selects login &gt; Login using Google/Facebook &gt; System checks if user is registered &gt; login complete</w:t>
+        <w:t>The software is required to repeatedly and correctly handle authorization communication with external servers.</w:t>
+      </w:r>
+    </w:p>
+    <w:p>
+      <w:pPr>
+        <w:pStyle w:val="Heading3"/>
+        <w:spacing w:after="0"/>
+      </w:pPr>
+      <w:r>
+        <w:t>Login using Google or Facebook</w:t>
       </w:r>
     </w:p>
     <w:p>
@@ -6554,7 +5012,7 @@
         <w:spacing w:after="0"/>
       </w:pPr>
       <w:r>
-        <w:t>Functional Requirements</w:t>
+        <w:t>Description and Priority</w:t>
       </w:r>
     </w:p>
     <w:p>
@@ -6566,24 +5024,14 @@
         </w:numPr>
         <w:ind w:left="1350" w:hanging="716"/>
         <w:rPr>
-          <w:rFonts w:ascii="Times New Roman" w:hAnsi="Times New Roman"/>
-          <w:i w:val="0"/>
-        </w:rPr>
-      </w:pPr>
-      <w:r>
-        <w:rPr>
-          <w:i w:val="0"/>
-        </w:rPr>
-        <w:t>The software is required to repeatedly and correctly handle authorization communication with external servers.</w:t>
-      </w:r>
-    </w:p>
-    <w:p>
-      <w:pPr>
-        <w:pStyle w:val="Heading3"/>
-        <w:spacing w:after="0"/>
-      </w:pPr>
-      <w:r>
-        <w:t>Connection to a bank account</w:t>
+          <w:i w:val="0"/>
+        </w:rPr>
+      </w:pPr>
+      <w:r>
+        <w:rPr>
+          <w:i w:val="0"/>
+        </w:rPr>
+        <w:t xml:space="preserve">The user will be able to login using Google or Facebook for login credentials, </w:t>
       </w:r>
     </w:p>
     <w:p>
@@ -6592,7 +5040,7 @@
         <w:spacing w:after="0"/>
       </w:pPr>
       <w:r>
-        <w:t>Description and Priority</w:t>
+        <w:t>Stimulus/Response Sequences</w:t>
       </w:r>
     </w:p>
     <w:p>
@@ -6611,21 +5059,7 @@
         <w:rPr>
           <w:i w:val="0"/>
         </w:rPr>
-        <w:t xml:space="preserve">The user will be able to connect to a bank account and automatically </w:t>
-      </w:r>
-      <w:proofErr w:type="spellStart"/>
-      <w:r>
-        <w:rPr>
-          <w:i w:val="0"/>
-        </w:rPr>
-        <w:t>synchronise</w:t>
-      </w:r>
-      <w:proofErr w:type="spellEnd"/>
-      <w:r>
-        <w:rPr>
-          <w:i w:val="0"/>
-        </w:rPr>
-        <w:t xml:space="preserve"> his transactions  </w:t>
+        <w:t>The user selects login &gt; Login using Google/Facebook &gt; System checks if user is registered &gt; login complete</w:t>
       </w:r>
     </w:p>
     <w:p>
@@ -6634,7 +5068,7 @@
         <w:spacing w:after="0"/>
       </w:pPr>
       <w:r>
-        <w:t>Stimulus/Response Sequences</w:t>
+        <w:t>Functional Requirements</w:t>
       </w:r>
     </w:p>
     <w:p>
@@ -6646,14 +5080,28 @@
         </w:numPr>
         <w:ind w:left="1350" w:hanging="716"/>
         <w:rPr>
-          <w:i w:val="0"/>
-        </w:rPr>
-      </w:pPr>
-      <w:r>
-        <w:rPr>
-          <w:i w:val="0"/>
-        </w:rPr>
-        <w:t>The user connects bank account &gt; system periodically refreshes account movements</w:t>
+          <w:rFonts w:ascii="Times New Roman" w:hAnsi="Times New Roman"/>
+          <w:i w:val="0"/>
+        </w:rPr>
+      </w:pPr>
+      <w:r>
+        <w:rPr>
+          <w:i w:val="0"/>
+        </w:rPr>
+        <w:t>The software is required to repeatedly and correctly handle authorization communication with external servers.</w:t>
+      </w:r>
+    </w:p>
+    <w:p>
+      <w:pPr>
+        <w:pStyle w:val="Heading3"/>
+        <w:spacing w:after="0"/>
+      </w:pPr>
+      <w:r>
+        <w:lastRenderedPageBreak/>
+        <w:t xml:space="preserve">Scanning </w:t>
+      </w:r>
+      <w:r>
+        <w:t>CVs and other documents</w:t>
       </w:r>
     </w:p>
     <w:p>
@@ -6662,7 +5110,7 @@
         <w:spacing w:after="0"/>
       </w:pPr>
       <w:r>
-        <w:t>Functional Requirements</w:t>
+        <w:t>Description and Priority</w:t>
       </w:r>
     </w:p>
     <w:p>
@@ -6674,25 +5122,14 @@
         </w:numPr>
         <w:ind w:left="1350" w:hanging="716"/>
         <w:rPr>
-          <w:rFonts w:ascii="Times New Roman" w:hAnsi="Times New Roman"/>
-          <w:i w:val="0"/>
-        </w:rPr>
-      </w:pPr>
-      <w:r>
-        <w:rPr>
-          <w:i w:val="0"/>
-        </w:rPr>
-        <w:t>The software is required to repeatedly and correctly refresh connection to bank account and download relevant data</w:t>
-      </w:r>
-    </w:p>
-    <w:p>
-      <w:pPr>
-        <w:pStyle w:val="Heading3"/>
-        <w:spacing w:after="0"/>
-      </w:pPr>
-      <w:r>
-        <w:lastRenderedPageBreak/>
-        <w:t>Scanning an invoice</w:t>
+          <w:i w:val="0"/>
+        </w:rPr>
+      </w:pPr>
+      <w:r>
+        <w:rPr>
+          <w:i w:val="0"/>
+        </w:rPr>
+        <w:t>The system will be able to fetch relevant information from a digital copy of an invoice or receipt, even a photo of it</w:t>
       </w:r>
     </w:p>
     <w:p>
@@ -6701,7 +5138,7 @@
         <w:spacing w:after="0"/>
       </w:pPr>
       <w:r>
-        <w:t>Description and Priority</w:t>
+        <w:t>Stimulus/Response Sequences</w:t>
       </w:r>
     </w:p>
     <w:p>
@@ -6720,7 +5157,7 @@
         <w:rPr>
           <w:i w:val="0"/>
         </w:rPr>
-        <w:t>The system will be able to fetch relevant information from a digital copy of an invoice or receipt, even a photo of it</w:t>
+        <w:t>The user selects scan invoice &gt; uploads picture &gt; system fetches information from data and pre-fills form &gt; asks user to confirm &gt; new entry created</w:t>
       </w:r>
     </w:p>
     <w:p>
@@ -6729,7 +5166,7 @@
         <w:spacing w:after="0"/>
       </w:pPr>
       <w:r>
-        <w:t>Stimulus/Response Sequences</w:t>
+        <w:t>Functional Requirements</w:t>
       </w:r>
     </w:p>
     <w:p>
@@ -6741,23 +5178,15 @@
         </w:numPr>
         <w:ind w:left="1350" w:hanging="716"/>
         <w:rPr>
-          <w:i w:val="0"/>
-        </w:rPr>
-      </w:pPr>
-      <w:r>
-        <w:rPr>
-          <w:i w:val="0"/>
-        </w:rPr>
-        <w:t>The user selects scan invoice &gt; uploads picture &gt; system fetches information from data and pre-fills form &gt; asks user to confirm &gt; new entry created</w:t>
-      </w:r>
-    </w:p>
-    <w:p>
-      <w:pPr>
-        <w:pStyle w:val="Heading4"/>
-        <w:spacing w:after="0"/>
-      </w:pPr>
-      <w:r>
-        <w:t>Functional Requirements</w:t>
+          <w:rFonts w:ascii="Times New Roman" w:hAnsi="Times New Roman"/>
+          <w:i w:val="0"/>
+        </w:rPr>
+      </w:pPr>
+      <w:r>
+        <w:rPr>
+          <w:i w:val="0"/>
+        </w:rPr>
+        <w:t>The software is required to efficiently and correctly fetch data from different digital sources</w:t>
       </w:r>
     </w:p>
     <w:p>
@@ -6773,11 +5202,27 @@
           <w:i w:val="0"/>
         </w:rPr>
       </w:pPr>
-      <w:r>
-        <w:rPr>
-          <w:i w:val="0"/>
-        </w:rPr>
-        <w:t>The software is required to efficiently and correctly fetch data from different digital sources</w:t>
+    </w:p>
+    <w:p>
+      <w:pPr>
+        <w:pStyle w:val="Heading3"/>
+        <w:spacing w:after="0"/>
+      </w:pPr>
+      <w:bookmarkStart w:id="37" w:name="_Toc468088061"/>
+      <w:r>
+        <w:t xml:space="preserve">Connect to </w:t>
+      </w:r>
+      <w:r>
+        <w:t>MS Outlook/other widely used systems</w:t>
+      </w:r>
+    </w:p>
+    <w:p>
+      <w:pPr>
+        <w:pStyle w:val="Heading4"/>
+        <w:spacing w:after="0"/>
+      </w:pPr>
+      <w:r>
+        <w:t>Description and Priority</w:t>
       </w:r>
     </w:p>
     <w:p>
@@ -6789,19 +5234,26 @@
         </w:numPr>
         <w:ind w:left="1350" w:hanging="716"/>
         <w:rPr>
-          <w:rFonts w:ascii="Times New Roman" w:hAnsi="Times New Roman"/>
-          <w:i w:val="0"/>
-        </w:rPr>
-      </w:pPr>
-    </w:p>
-    <w:p>
-      <w:pPr>
-        <w:pStyle w:val="Heading3"/>
-        <w:spacing w:after="0"/>
-      </w:pPr>
-      <w:bookmarkStart w:id="38" w:name="_Toc468088061"/>
-      <w:r>
-        <w:t>Connect to investment portals</w:t>
+          <w:i w:val="0"/>
+        </w:rPr>
+      </w:pPr>
+      <w:r>
+        <w:rPr>
+          <w:i w:val="0"/>
+        </w:rPr>
+        <w:t xml:space="preserve">The system will allow </w:t>
+      </w:r>
+      <w:r>
+        <w:rPr>
+          <w:i w:val="0"/>
+        </w:rPr>
+        <w:t>the administrator</w:t>
+      </w:r>
+      <w:r>
+        <w:rPr>
+          <w:i w:val="0"/>
+        </w:rPr>
+        <w:t xml:space="preserve"> to dedicate funds for investments and manage their portfolios</w:t>
       </w:r>
     </w:p>
     <w:p>
@@ -6810,7 +5262,7 @@
         <w:spacing w:after="0"/>
       </w:pPr>
       <w:r>
-        <w:t>Description and Priority</w:t>
+        <w:t>Stimulus/Response Sequences</w:t>
       </w:r>
     </w:p>
     <w:p>
@@ -6829,7 +5281,7 @@
         <w:rPr>
           <w:i w:val="0"/>
         </w:rPr>
-        <w:t>The system will allow users to dedicate funds for investments and manage their portfolios</w:t>
+        <w:t>The user selects stock market &gt; selects amount of funds dedicated and risk to be taken &gt; computer monitors movements and informs user of development</w:t>
       </w:r>
     </w:p>
     <w:p>
@@ -6838,7 +5290,7 @@
         <w:spacing w:after="0"/>
       </w:pPr>
       <w:r>
-        <w:t>Stimulus/Response Sequences</w:t>
+        <w:t>Functional Requirements</w:t>
       </w:r>
     </w:p>
     <w:p>
@@ -6850,34 +5302,6 @@
         </w:numPr>
         <w:ind w:left="1350" w:hanging="716"/>
         <w:rPr>
-          <w:i w:val="0"/>
-        </w:rPr>
-      </w:pPr>
-      <w:r>
-        <w:rPr>
-          <w:i w:val="0"/>
-        </w:rPr>
-        <w:t>The user selects stock market &gt; selects amount of funds dedicated and risk to be taken &gt; computer monitors movements and informs user of development</w:t>
-      </w:r>
-    </w:p>
-    <w:p>
-      <w:pPr>
-        <w:pStyle w:val="Heading4"/>
-        <w:spacing w:after="0"/>
-      </w:pPr>
-      <w:r>
-        <w:t>Functional Requirements</w:t>
-      </w:r>
-    </w:p>
-    <w:p>
-      <w:pPr>
-        <w:pStyle w:val="level3text"/>
-        <w:numPr>
-          <w:ilvl w:val="12"/>
-          <w:numId w:val="0"/>
-        </w:numPr>
-        <w:ind w:left="1350" w:hanging="716"/>
-        <w:rPr>
           <w:rFonts w:ascii="Times New Roman" w:hAnsi="Times New Roman"/>
           <w:i w:val="0"/>
         </w:rPr>
@@ -6897,18 +5321,44 @@
       <w:r>
         <w:t>Other Nonfunctional Requirements</w:t>
       </w:r>
+      <w:bookmarkEnd w:id="37"/>
+    </w:p>
+    <w:p>
+      <w:pPr>
+        <w:pStyle w:val="Heading2"/>
+      </w:pPr>
+      <w:bookmarkStart w:id="38" w:name="_Toc468088062"/>
+      <w:r>
+        <w:t>Performance Requirements</w:t>
+      </w:r>
+      <w:bookmarkEnd w:id="36"/>
       <w:bookmarkEnd w:id="38"/>
     </w:p>
     <w:p>
       <w:pPr>
+        <w:pStyle w:val="template"/>
+        <w:rPr>
+          <w:i w:val="0"/>
+        </w:rPr>
+      </w:pPr>
+      <w:r>
+        <w:rPr>
+          <w:i w:val="0"/>
+        </w:rPr>
+        <w:t>The program is expected to handle all logged users with no noticeable delays. To assure this, sufficient hardware is needed for possible service overload.</w:t>
+      </w:r>
+    </w:p>
+    <w:p>
+      <w:pPr>
         <w:pStyle w:val="Heading2"/>
       </w:pPr>
-      <w:bookmarkStart w:id="39" w:name="_Toc468088062"/>
-      <w:r>
-        <w:t>Performance Requirements</w:t>
-      </w:r>
-      <w:bookmarkEnd w:id="37"/>
+      <w:bookmarkStart w:id="39" w:name="_Toc439994692"/>
+      <w:bookmarkStart w:id="40" w:name="_Toc468088063"/>
+      <w:r>
+        <w:t>Security Requirements</w:t>
+      </w:r>
       <w:bookmarkEnd w:id="39"/>
+      <w:bookmarkEnd w:id="40"/>
     </w:p>
     <w:p>
       <w:pPr>
@@ -6917,24 +5367,30 @@
           <w:i w:val="0"/>
         </w:rPr>
       </w:pPr>
-      <w:r>
-        <w:rPr>
-          <w:i w:val="0"/>
-        </w:rPr>
-        <w:t>The program is expected to handle all logged users with no noticeable delays. To assure this, sufficient hardware is needed for possible service overload.</w:t>
+      <w:bookmarkStart w:id="41" w:name="_Toc439994693"/>
+      <w:r>
+        <w:rPr>
+          <w:i w:val="0"/>
+        </w:rPr>
+        <w:t>Due to the nature of the stored data, the database and user login data is going to be secured using different methods, such as ha</w:t>
+      </w:r>
+      <w:r>
+        <w:rPr>
+          <w:i w:val="0"/>
+        </w:rPr>
+        <w:t>shing passwords and passing data through secure connections, to which a separate security layer will be committed.</w:t>
       </w:r>
     </w:p>
     <w:p>
       <w:pPr>
         <w:pStyle w:val="Heading2"/>
       </w:pPr>
-      <w:bookmarkStart w:id="40" w:name="_Toc439994692"/>
-      <w:bookmarkStart w:id="41" w:name="_Toc468088063"/>
-      <w:r>
-        <w:t>Security Requirements</w:t>
-      </w:r>
-      <w:bookmarkEnd w:id="40"/>
+      <w:bookmarkStart w:id="42" w:name="_Toc468088064"/>
+      <w:r>
+        <w:t>Software Quality Attributes</w:t>
+      </w:r>
       <w:bookmarkEnd w:id="41"/>
+      <w:bookmarkEnd w:id="42"/>
     </w:p>
     <w:p>
       <w:pPr>
@@ -6943,30 +5399,24 @@
           <w:i w:val="0"/>
         </w:rPr>
       </w:pPr>
-      <w:bookmarkStart w:id="42" w:name="_Toc439994693"/>
-      <w:r>
-        <w:rPr>
-          <w:i w:val="0"/>
-        </w:rPr>
-        <w:t>Due to the nature of the stored data, the database and user login data is going to be secured using different methods, such as ha</w:t>
-      </w:r>
-      <w:r>
-        <w:rPr>
-          <w:i w:val="0"/>
-        </w:rPr>
-        <w:t>shing passwords and passing data through secure connections, to which a separate security layer will be committed.</w:t>
+      <w:r>
+        <w:rPr>
+          <w:i w:val="0"/>
+        </w:rPr>
+        <w:t>The resulting software should be flexible and adaptable to different uses – it should be simple and intuitive to add new categories or tags for example. Also, if, in the future, a new world currency comes to exist which is going to be widely used, its retrospective implementation into the project should be simple as well.</w:t>
       </w:r>
     </w:p>
     <w:p>
       <w:pPr>
         <w:pStyle w:val="Heading2"/>
       </w:pPr>
-      <w:bookmarkStart w:id="43" w:name="_Toc468088064"/>
-      <w:r>
-        <w:t>Software Quality Attributes</w:t>
-      </w:r>
-      <w:bookmarkEnd w:id="42"/>
+      <w:bookmarkStart w:id="43" w:name="_Toc439994694"/>
+      <w:bookmarkStart w:id="44" w:name="_Toc468088065"/>
+      <w:r>
+        <w:t>Business Rules</w:t>
+      </w:r>
       <w:bookmarkEnd w:id="43"/>
+      <w:bookmarkEnd w:id="44"/>
     </w:p>
     <w:p>
       <w:pPr>
@@ -6978,32 +5428,6 @@
       <w:r>
         <w:rPr>
           <w:i w:val="0"/>
-        </w:rPr>
-        <w:t>The resulting software should be flexible and adaptable to different uses – it should be simple and intuitive to add new categories or tags for example. Also, if, in the future, a new world currency comes to exist which is going to be widely used, its retrospective implementation into the project should be simple as well.</w:t>
-      </w:r>
-    </w:p>
-    <w:p>
-      <w:pPr>
-        <w:pStyle w:val="Heading2"/>
-      </w:pPr>
-      <w:bookmarkStart w:id="44" w:name="_Toc439994694"/>
-      <w:bookmarkStart w:id="45" w:name="_Toc468088065"/>
-      <w:r>
-        <w:t>Business Rules</w:t>
-      </w:r>
-      <w:bookmarkEnd w:id="44"/>
-      <w:bookmarkEnd w:id="45"/>
-    </w:p>
-    <w:p>
-      <w:pPr>
-        <w:pStyle w:val="template"/>
-        <w:rPr>
-          <w:i w:val="0"/>
-        </w:rPr>
-      </w:pPr>
-      <w:r>
-        <w:rPr>
-          <w:i w:val="0"/>
           <w:highlight w:val="yellow"/>
         </w:rPr>
         <w:t>While all users can see the default tags, only admins can see who (which admin) had created them.</w:t>
@@ -7013,55 +5437,41 @@
       <w:pPr>
         <w:pStyle w:val="Heading1"/>
       </w:pPr>
-      <w:bookmarkStart w:id="46" w:name="_Toc439994695"/>
+      <w:bookmarkStart w:id="45" w:name="_Toc439994695"/>
       <w:r>
         <w:br w:type="page"/>
       </w:r>
-      <w:bookmarkStart w:id="47" w:name="_Toc468088066"/>
+      <w:bookmarkStart w:id="46" w:name="_Toc468088066"/>
       <w:r>
         <w:lastRenderedPageBreak/>
         <w:t>Other Requirements</w:t>
       </w:r>
+      <w:bookmarkEnd w:id="45"/>
       <w:bookmarkEnd w:id="46"/>
+    </w:p>
+    <w:p>
+      <w:pPr>
+        <w:pStyle w:val="template"/>
+        <w:rPr>
+          <w:i w:val="0"/>
+        </w:rPr>
+      </w:pPr>
+      <w:r>
+        <w:rPr>
+          <w:i w:val="0"/>
+        </w:rPr>
+        <w:t xml:space="preserve">The project is required to have at least five database tables, have at least one M:N relation and use one dependency. </w:t>
+      </w:r>
+    </w:p>
+    <w:p>
+      <w:pPr>
+        <w:pStyle w:val="TOCEntry"/>
+      </w:pPr>
+      <w:bookmarkStart w:id="47" w:name="_Toc439994696"/>
+      <w:r>
+        <w:t>Appendix A: Glossary</w:t>
+      </w:r>
       <w:bookmarkEnd w:id="47"/>
-    </w:p>
-    <w:p>
-      <w:pPr>
-        <w:pStyle w:val="template"/>
-        <w:rPr>
-          <w:i w:val="0"/>
-        </w:rPr>
-      </w:pPr>
-      <w:r>
-        <w:rPr>
-          <w:i w:val="0"/>
-        </w:rPr>
-        <w:t>The project is required to have at least five database tables, have at least one M</w:t>
-      </w:r>
-      <w:proofErr w:type="gramStart"/>
-      <w:r>
-        <w:rPr>
-          <w:i w:val="0"/>
-        </w:rPr>
-        <w:t>:N</w:t>
-      </w:r>
-      <w:proofErr w:type="gramEnd"/>
-      <w:r>
-        <w:rPr>
-          <w:i w:val="0"/>
-        </w:rPr>
-        <w:t xml:space="preserve"> relation and use one dependency. </w:t>
-      </w:r>
-    </w:p>
-    <w:p>
-      <w:pPr>
-        <w:pStyle w:val="TOCEntry"/>
-      </w:pPr>
-      <w:bookmarkStart w:id="48" w:name="_Toc439994696"/>
-      <w:r>
-        <w:t>Appendix A: Glossary</w:t>
-      </w:r>
-      <w:bookmarkEnd w:id="48"/>
     </w:p>
     <w:p>
       <w:pPr>
@@ -7071,7 +5481,7 @@
           <w:i w:val="0"/>
         </w:rPr>
       </w:pPr>
-      <w:bookmarkStart w:id="49" w:name="_Toc439994697"/>
+      <w:bookmarkStart w:id="48" w:name="_Toc439994697"/>
       <w:r>
         <w:rPr>
           <w:i w:val="0"/>
@@ -7084,6 +5494,21 @@
         <w:pStyle w:val="template"/>
         <w:spacing w:after="240"/>
         <w:rPr>
+          <w:i w:val="0"/>
+        </w:rPr>
+      </w:pPr>
+      <w:r>
+        <w:rPr>
+          <w:i w:val="0"/>
+        </w:rPr>
+        <w:t>GUI – Graphical User Interface</w:t>
+      </w:r>
+    </w:p>
+    <w:p>
+      <w:pPr>
+        <w:pStyle w:val="template"/>
+        <w:spacing w:after="240"/>
+        <w:rPr>
           <w:b/>
           <w:i w:val="0"/>
           <w:sz w:val="36"/>
@@ -7093,8 +5518,10 @@
         <w:rPr>
           <w:i w:val="0"/>
         </w:rPr>
-        <w:t>GUI – Graphical User Interface</w:t>
-      </w:r>
+        <w:t>PL – Project Leader</w:t>
+      </w:r>
+      <w:bookmarkStart w:id="49" w:name="_GoBack"/>
+      <w:bookmarkEnd w:id="49"/>
     </w:p>
     <w:p>
       <w:pPr>
@@ -7103,7 +5530,7 @@
       <w:r>
         <w:t>Appendix B: Analysis Models</w:t>
       </w:r>
-      <w:bookmarkEnd w:id="49"/>
+      <w:bookmarkEnd w:id="48"/>
     </w:p>
     <w:p>
       <w:pPr>
@@ -7255,6 +5682,74 @@
       <w:pStyle w:val="Footer"/>
       <w:jc w:val="center"/>
     </w:pPr>
+    <w:r>
+      <w:rPr>
+        <w:noProof/>
+        <w:lang w:val="cs-CZ" w:eastAsia="cs-CZ"/>
+      </w:rPr>
+      <w:drawing>
+        <wp:anchor distT="0" distB="0" distL="114300" distR="114300" simplePos="0" relativeHeight="251660288" behindDoc="0" locked="0" layoutInCell="1" allowOverlap="1">
+          <wp:simplePos x="0" y="0"/>
+          <wp:positionH relativeFrom="margin">
+            <wp:posOffset>3054350</wp:posOffset>
+          </wp:positionH>
+          <wp:positionV relativeFrom="paragraph">
+            <wp:posOffset>9287510</wp:posOffset>
+          </wp:positionV>
+          <wp:extent cx="1971675" cy="438150"/>
+          <wp:effectExtent l="0" t="0" r="9525" b="0"/>
+          <wp:wrapNone/>
+          <wp:docPr id="5" name="Picture 5" descr="C:\Users\Marek\AppData\Local\Microsoft\Windows\INetCache\Content.Word\Staffr_logo_color_new.wmf"/>
+          <wp:cNvGraphicFramePr>
+            <a:graphicFrameLocks xmlns:a="http://schemas.openxmlformats.org/drawingml/2006/main" noChangeAspect="1"/>
+          </wp:cNvGraphicFramePr>
+          <a:graphic xmlns:a="http://schemas.openxmlformats.org/drawingml/2006/main">
+            <a:graphicData uri="http://schemas.openxmlformats.org/drawingml/2006/picture">
+              <pic:pic xmlns:pic="http://schemas.openxmlformats.org/drawingml/2006/picture">
+                <pic:nvPicPr>
+                  <pic:cNvPr id="0" name="Picture 3" descr="C:\Users\Marek\AppData\Local\Microsoft\Windows\INetCache\Content.Word\Staffr_logo_color_new.wmf"/>
+                  <pic:cNvPicPr>
+                    <a:picLocks noChangeAspect="1" noChangeArrowheads="1"/>
+                  </pic:cNvPicPr>
+                </pic:nvPicPr>
+                <pic:blipFill>
+                  <a:blip r:embed="rId1">
+                    <a:extLst>
+                      <a:ext uri="{28A0092B-C50C-407E-A947-70E740481C1C}">
+                        <a14:useLocalDpi xmlns:a14="http://schemas.microsoft.com/office/drawing/2010/main" val="0"/>
+                      </a:ext>
+                    </a:extLst>
+                  </a:blip>
+                  <a:srcRect/>
+                  <a:stretch>
+                    <a:fillRect/>
+                  </a:stretch>
+                </pic:blipFill>
+                <pic:spPr bwMode="auto">
+                  <a:xfrm>
+                    <a:off x="0" y="0"/>
+                    <a:ext cx="1971675" cy="438150"/>
+                  </a:xfrm>
+                  <a:prstGeom prst="rect">
+                    <a:avLst/>
+                  </a:prstGeom>
+                  <a:noFill/>
+                  <a:ln>
+                    <a:noFill/>
+                  </a:ln>
+                </pic:spPr>
+              </pic:pic>
+            </a:graphicData>
+          </a:graphic>
+          <wp14:sizeRelH relativeFrom="page">
+            <wp14:pctWidth>0</wp14:pctWidth>
+          </wp14:sizeRelH>
+          <wp14:sizeRelV relativeFrom="page">
+            <wp14:pctHeight>0</wp14:pctHeight>
+          </wp14:sizeRelV>
+        </wp:anchor>
+      </w:drawing>
+    </w:r>
   </w:p>
 </w:ftr>
 </file>
@@ -7265,6 +5760,36 @@
     <w:pPr>
       <w:pStyle w:val="Footer"/>
     </w:pPr>
+    <w:r>
+      <w:rPr>
+        <w:noProof/>
+      </w:rPr>
+      <w:pict>
+        <v:shapetype id="_x0000_t75" coordsize="21600,21600" o:spt="75" o:preferrelative="t" path="m@4@5l@4@11@9@11@9@5xe" filled="f" stroked="f">
+          <v:stroke joinstyle="miter"/>
+          <v:formulas>
+            <v:f eqn="if lineDrawn pixelLineWidth 0"/>
+            <v:f eqn="sum @0 1 0"/>
+            <v:f eqn="sum 0 0 @1"/>
+            <v:f eqn="prod @2 1 2"/>
+            <v:f eqn="prod @3 21600 pixelWidth"/>
+            <v:f eqn="prod @3 21600 pixelHeight"/>
+            <v:f eqn="sum @0 0 1"/>
+            <v:f eqn="prod @6 1 2"/>
+            <v:f eqn="prod @7 21600 pixelWidth"/>
+            <v:f eqn="sum @8 21600 0"/>
+            <v:f eqn="prod @7 21600 pixelHeight"/>
+            <v:f eqn="sum @10 21600 0"/>
+          </v:formulas>
+          <v:path o:extrusionok="f" gradientshapeok="t" o:connecttype="rect"/>
+          <o:lock v:ext="edit" aspectratio="t"/>
+        </v:shapetype>
+        <v:shape id="_x0000_s2049" type="#_x0000_t75" style="position:absolute;margin-left:0;margin-top:-24.7pt;width:155.25pt;height:34.5pt;z-index:251659264;mso-position-horizontal:center;mso-position-horizontal-relative:margin;mso-position-vertical:absolute;mso-position-vertical-relative:text;mso-width-relative:page;mso-height-relative:page">
+          <v:imagedata r:id="rId1" o:title="Staffr_logo_color_new"/>
+          <w10:wrap anchorx="margin"/>
+        </v:shape>
+      </w:pict>
+    </w:r>
   </w:p>
 </w:ftr>
 </file>
@@ -7319,6 +5844,69 @@
     <w:pPr>
       <w:pStyle w:val="Header"/>
     </w:pPr>
+    <w:r>
+      <w:drawing>
+        <wp:anchor distT="0" distB="0" distL="114300" distR="114300" simplePos="0" relativeHeight="251662336" behindDoc="0" locked="0" layoutInCell="1" allowOverlap="1">
+          <wp:simplePos x="0" y="0"/>
+          <wp:positionH relativeFrom="margin">
+            <wp:posOffset>-58420</wp:posOffset>
+          </wp:positionH>
+          <wp:positionV relativeFrom="paragraph">
+            <wp:posOffset>113030</wp:posOffset>
+          </wp:positionV>
+          <wp:extent cx="6069965" cy="1344930"/>
+          <wp:effectExtent l="0" t="0" r="6985" b="7620"/>
+          <wp:wrapNone/>
+          <wp:docPr id="6" name="Picture 6"/>
+          <wp:cNvGraphicFramePr>
+            <a:graphicFrameLocks xmlns:a="http://schemas.openxmlformats.org/drawingml/2006/main" noChangeAspect="1"/>
+          </wp:cNvGraphicFramePr>
+          <a:graphic xmlns:a="http://schemas.openxmlformats.org/drawingml/2006/main">
+            <a:graphicData uri="http://schemas.openxmlformats.org/drawingml/2006/picture">
+              <pic:pic xmlns:pic="http://schemas.openxmlformats.org/drawingml/2006/picture">
+                <pic:nvPicPr>
+                  <pic:cNvPr id="0" name="Picture 4"/>
+                  <pic:cNvPicPr>
+                    <a:picLocks noChangeAspect="1" noChangeArrowheads="1"/>
+                  </pic:cNvPicPr>
+                </pic:nvPicPr>
+                <pic:blipFill>
+                  <a:blip r:embed="rId1" cstate="print">
+                    <a:extLst>
+                      <a:ext uri="{28A0092B-C50C-407E-A947-70E740481C1C}">
+                        <a14:useLocalDpi xmlns:a14="http://schemas.microsoft.com/office/drawing/2010/main" val="0"/>
+                      </a:ext>
+                    </a:extLst>
+                  </a:blip>
+                  <a:stretch>
+                    <a:fillRect/>
+                  </a:stretch>
+                </pic:blipFill>
+                <pic:spPr bwMode="auto">
+                  <a:xfrm>
+                    <a:off x="0" y="0"/>
+                    <a:ext cx="6069965" cy="1344930"/>
+                  </a:xfrm>
+                  <a:prstGeom prst="rect">
+                    <a:avLst/>
+                  </a:prstGeom>
+                  <a:noFill/>
+                  <a:ln>
+                    <a:noFill/>
+                  </a:ln>
+                </pic:spPr>
+              </pic:pic>
+            </a:graphicData>
+          </a:graphic>
+          <wp14:sizeRelH relativeFrom="page">
+            <wp14:pctWidth>0</wp14:pctWidth>
+          </wp14:sizeRelH>
+          <wp14:sizeRelV relativeFrom="page">
+            <wp14:pctHeight>0</wp14:pctHeight>
+          </wp14:sizeRelV>
+        </wp:anchor>
+      </w:drawing>
+    </w:r>
   </w:p>
   <w:p>
     <w:pPr>
@@ -7333,7 +5921,15 @@
   <w:p>
     <w:pPr>
       <w:pStyle w:val="Header"/>
+      <w:tabs>
+        <w:tab w:val="clear" w:pos="4680"/>
+        <w:tab w:val="clear" w:pos="9360"/>
+        <w:tab w:val="left" w:pos="3675"/>
+      </w:tabs>
     </w:pPr>
+    <w:r>
+      <w:tab/>
+    </w:r>
   </w:p>
   <w:p>
     <w:pPr>
@@ -7372,7 +5968,7 @@
                   </pic:cNvPicPr>
                 </pic:nvPicPr>
                 <pic:blipFill>
-                  <a:blip r:embed="rId1">
+                  <a:blip r:embed="rId2">
                     <a:extLst>
                       <a:ext uri="{28A0092B-C50C-407E-A947-70E740481C1C}">
                         <a14:useLocalDpi xmlns:a14="http://schemas.microsoft.com/office/drawing/2010/main" val="0"/>
@@ -7431,7 +6027,7 @@
                   </pic:cNvPicPr>
                 </pic:nvPicPr>
                 <pic:blipFill>
-                  <a:blip r:embed="rId1">
+                  <a:blip r:embed="rId2">
                     <a:extLst>
                       <a:ext uri="{28A0092B-C50C-407E-A947-70E740481C1C}">
                         <a14:useLocalDpi xmlns:a14="http://schemas.microsoft.com/office/drawing/2010/main" val="0"/>
@@ -7504,11 +6100,9 @@
     <w:r>
       <w:t xml:space="preserve">Requirements Specification for Project </w:t>
     </w:r>
-    <w:proofErr w:type="spellStart"/>
     <w:r>
       <w:t>Staffr</w:t>
     </w:r>
-    <w:proofErr w:type="spellEnd"/>
     <w:r>
       <w:tab/>
     </w:r>
@@ -7563,11 +6157,9 @@
     <w:r>
       <w:t xml:space="preserve">Requirements Specification for Project </w:t>
     </w:r>
-    <w:proofErr w:type="spellStart"/>
     <w:r>
       <w:t>Staffr</w:t>
     </w:r>
-    <w:proofErr w:type="spellEnd"/>
     <w:r>
       <w:tab/>
       <w:t xml:space="preserve">Page </w:t>
@@ -7585,7 +6177,7 @@
       <w:rPr>
         <w:noProof/>
       </w:rPr>
-      <w:t>6</w:t>
+      <w:t>8</w:t>
     </w:r>
     <w:r>
       <w:fldChar w:fldCharType="end"/>
@@ -8481,6 +7073,7 @@
   <w:style w:type="character" w:default="1" w:styleId="DefaultParagraphFont">
     <w:name w:val="Default Paragraph Font"/>
     <w:uiPriority w:val="1"/>
+    <w:semiHidden/>
     <w:unhideWhenUsed/>
   </w:style>
   <w:style w:type="table" w:default="1" w:styleId="TableNormal">
@@ -9170,7 +7763,7 @@
 </file>
 
 <file path=customXml/itemProps1.xml><?xml version="1.0" encoding="utf-8"?>
-<ds:datastoreItem xmlns:ds="http://schemas.openxmlformats.org/officeDocument/2006/customXml" ds:itemID="{8C9D52C6-B4A8-4C5E-AB04-37EB807361F5}">
+<ds:datastoreItem xmlns:ds="http://schemas.openxmlformats.org/officeDocument/2006/customXml" ds:itemID="{5356BA92-B972-4C27-ADC6-1FB98C32762B}">
   <ds:schemaRefs>
     <ds:schemaRef ds:uri="http://schemas.openxmlformats.org/officeDocument/2006/bibliography"/>
   </ds:schemaRefs>

</xml_diff>